<commit_message>
Merged in feature/ESSW-514-material_request (pull request #103)
Feature/ESSW-514 material request

* Added recipient name and site name

* Fixed the template and updated the count.

* Updated to material request form

* Added address id for facility services..

* Spelling correction and added API for gettling a paginated list of material requests

* Fixed the issue with searching by request number

* Updated task definition for QA env

* Added logic to upload product request forms to S3 buckets

* Fixed search logic

* Fixed missing special instructions


Approved-by: Matthew Serna
</commit_message>
<xml_diff>
--- a/user_manager/templates/PRD_template.docx
+++ b/user_manager/templates/PRD_template.docx
@@ -200,7 +200,27 @@
                 <w:sz w:val="16"/>
                 <w:szCs w:val="16"/>
               </w:rPr>
-              <w:t>{{loggedin_user}}</w:t>
+              <w:t>{{</w:t>
+            </w:r>
+            <w:proofErr w:type="spellStart"/>
+            <w:r>
+              <w:rPr>
+                <w:rFonts w:ascii="Verdana" w:hAnsi="Verdana" w:cs="Arial"/>
+                <w:bCs/>
+                <w:sz w:val="16"/>
+                <w:szCs w:val="16"/>
+              </w:rPr>
+              <w:t>loggedin_user</w:t>
+            </w:r>
+            <w:proofErr w:type="spellEnd"/>
+            <w:r>
+              <w:rPr>
+                <w:rFonts w:ascii="Verdana" w:hAnsi="Verdana" w:cs="Arial"/>
+                <w:bCs/>
+                <w:sz w:val="16"/>
+                <w:szCs w:val="16"/>
+              </w:rPr>
+              <w:t>}}</w:t>
             </w:r>
           </w:p>
         </w:tc>
@@ -348,6 +368,7 @@
               </w:rPr>
               <w:t>{{</w:t>
             </w:r>
+            <w:proofErr w:type="spellStart"/>
             <w:r>
               <w:rPr>
                 <w:rFonts w:ascii="Verdana" w:hAnsi="Verdana" w:cs="Arial"/>
@@ -357,6 +378,7 @@
               </w:rPr>
               <w:t>needed_by_date</w:t>
             </w:r>
+            <w:proofErr w:type="spellEnd"/>
             <w:r>
               <w:rPr>
                 <w:rFonts w:ascii="Verdana" w:hAnsi="Verdana" w:cs="Arial"/>
@@ -477,6 +499,7 @@
               </w:rPr>
               <w:t>2053-{{</w:t>
             </w:r>
+            <w:proofErr w:type="spellStart"/>
             <w:r>
               <w:rPr>
                 <w:rFonts w:ascii="Verdana" w:hAnsi="Verdana" w:cs="Arial"/>
@@ -488,6 +511,7 @@
               </w:rPr>
               <w:t>sequence_number</w:t>
             </w:r>
+            <w:proofErr w:type="spellEnd"/>
             <w:r>
               <w:rPr>
                 <w:rFonts w:ascii="Verdana" w:hAnsi="Verdana" w:cs="Arial"/>
@@ -614,22 +638,7 @@
               </w:rPr>
               <w:t>{{</w:t>
             </w:r>
-            <w:r>
-              <w:rPr>
-                <w:rFonts w:ascii="Verdana" w:hAnsi="Verdana" w:cs="Arial"/>
-                <w:sz w:val="16"/>
-                <w:szCs w:val="16"/>
-              </w:rPr>
-              <w:t>recipient_firstname</w:t>
-            </w:r>
-            <w:r>
-              <w:rPr>
-                <w:rFonts w:ascii="Verdana" w:hAnsi="Verdana" w:cs="Arial"/>
-                <w:sz w:val="16"/>
-                <w:szCs w:val="16"/>
-              </w:rPr>
-              <w:t>}} {{</w:t>
-            </w:r>
+            <w:proofErr w:type="spellStart"/>
             <w:r>
               <w:rPr>
                 <w:rFonts w:ascii="Verdana" w:hAnsi="Verdana" w:cs="Arial"/>
@@ -644,7 +653,16 @@
                 <w:sz w:val="16"/>
                 <w:szCs w:val="16"/>
               </w:rPr>
-              <w:t>lastname}}</w:t>
+              <w:t>name</w:t>
+            </w:r>
+            <w:proofErr w:type="spellEnd"/>
+            <w:r>
+              <w:rPr>
+                <w:rFonts w:ascii="Verdana" w:hAnsi="Verdana" w:cs="Arial"/>
+                <w:sz w:val="16"/>
+                <w:szCs w:val="16"/>
+              </w:rPr>
+              <w:t>}}</w:t>
             </w:r>
           </w:p>
         </w:tc>
@@ -696,7 +714,25 @@
                 <w:sz w:val="16"/>
                 <w:szCs w:val="16"/>
               </w:rPr>
-              <w:t>: {{site_name}}</w:t>
+              <w:t>: {{</w:t>
+            </w:r>
+            <w:proofErr w:type="spellStart"/>
+            <w:r>
+              <w:rPr>
+                <w:rFonts w:ascii="Verdana" w:hAnsi="Verdana" w:cs="Arial"/>
+                <w:sz w:val="16"/>
+                <w:szCs w:val="16"/>
+              </w:rPr>
+              <w:t>site_name</w:t>
+            </w:r>
+            <w:proofErr w:type="spellEnd"/>
+            <w:r>
+              <w:rPr>
+                <w:rFonts w:ascii="Verdana" w:hAnsi="Verdana" w:cs="Arial"/>
+                <w:sz w:val="16"/>
+                <w:szCs w:val="16"/>
+              </w:rPr>
+              <w:t>}}</w:t>
             </w:r>
           </w:p>
         </w:tc>
@@ -1153,7 +1189,27 @@
                 <w:sz w:val="16"/>
                 <w:szCs w:val="16"/>
               </w:rPr>
-              <w:t>{{dp_qty}}</w:t>
+              <w:t>{{</w:t>
+            </w:r>
+            <w:proofErr w:type="spellStart"/>
+            <w:r>
+              <w:rPr>
+                <w:rFonts w:ascii="Verdana" w:hAnsi="Verdana" w:cs="Arial"/>
+                <w:bCs/>
+                <w:sz w:val="16"/>
+                <w:szCs w:val="16"/>
+              </w:rPr>
+              <w:t>double_patch_qty</w:t>
+            </w:r>
+            <w:proofErr w:type="spellEnd"/>
+            <w:r>
+              <w:rPr>
+                <w:rFonts w:ascii="Verdana" w:hAnsi="Verdana" w:cs="Arial"/>
+                <w:bCs/>
+                <w:sz w:val="16"/>
+                <w:szCs w:val="16"/>
+              </w:rPr>
+              <w:t>}}</w:t>
             </w:r>
           </w:p>
         </w:tc>
@@ -1235,7 +1291,27 @@
                 <w:sz w:val="16"/>
                 <w:szCs w:val="16"/>
               </w:rPr>
-              <w:t>{{sp_qty}}</w:t>
+              <w:t>{{</w:t>
+            </w:r>
+            <w:proofErr w:type="spellStart"/>
+            <w:r>
+              <w:rPr>
+                <w:rFonts w:ascii="Verdana" w:hAnsi="Verdana" w:cs="Arial"/>
+                <w:bCs/>
+                <w:sz w:val="16"/>
+                <w:szCs w:val="16"/>
+              </w:rPr>
+              <w:t>single_patch_qty</w:t>
+            </w:r>
+            <w:proofErr w:type="spellEnd"/>
+            <w:r>
+              <w:rPr>
+                <w:rFonts w:ascii="Verdana" w:hAnsi="Verdana" w:cs="Arial"/>
+                <w:bCs/>
+                <w:sz w:val="16"/>
+                <w:szCs w:val="16"/>
+              </w:rPr>
+              <w:t>}}</w:t>
             </w:r>
           </w:p>
         </w:tc>
@@ -1317,7 +1393,27 @@
                 <w:sz w:val="16"/>
                 <w:szCs w:val="16"/>
               </w:rPr>
-              <w:t>{{mdu_qty}}</w:t>
+              <w:t>{{</w:t>
+            </w:r>
+            <w:proofErr w:type="spellStart"/>
+            <w:r>
+              <w:rPr>
+                <w:rFonts w:ascii="Verdana" w:hAnsi="Verdana" w:cs="Arial"/>
+                <w:bCs/>
+                <w:sz w:val="16"/>
+                <w:szCs w:val="16"/>
+              </w:rPr>
+              <w:t>mdu_qty</w:t>
+            </w:r>
+            <w:proofErr w:type="spellEnd"/>
+            <w:r>
+              <w:rPr>
+                <w:rFonts w:ascii="Verdana" w:hAnsi="Verdana" w:cs="Arial"/>
+                <w:bCs/>
+                <w:sz w:val="16"/>
+                <w:szCs w:val="16"/>
+              </w:rPr>
+              <w:t>}}</w:t>
             </w:r>
           </w:p>
         </w:tc>
@@ -1399,7 +1495,27 @@
                 <w:sz w:val="16"/>
                 <w:szCs w:val="16"/>
               </w:rPr>
-              <w:t>{{sk_qty}}</w:t>
+              <w:t>{{</w:t>
+            </w:r>
+            <w:proofErr w:type="spellStart"/>
+            <w:r>
+              <w:rPr>
+                <w:rFonts w:ascii="Verdana" w:hAnsi="Verdana" w:cs="Arial"/>
+                <w:bCs/>
+                <w:sz w:val="16"/>
+                <w:szCs w:val="16"/>
+              </w:rPr>
+              <w:t>starter_kit_qty</w:t>
+            </w:r>
+            <w:proofErr w:type="spellEnd"/>
+            <w:r>
+              <w:rPr>
+                <w:rFonts w:ascii="Verdana" w:hAnsi="Verdana" w:cs="Arial"/>
+                <w:bCs/>
+                <w:sz w:val="16"/>
+                <w:szCs w:val="16"/>
+              </w:rPr>
+              <w:t>}}</w:t>
             </w:r>
           </w:p>
         </w:tc>
@@ -1483,15 +1599,17 @@
               </w:rPr>
               <w:t>{{</w:t>
             </w:r>
-            <w:r>
-              <w:rPr>
-                <w:rFonts w:ascii="Verdana" w:hAnsi="Verdana" w:cs="Arial"/>
-                <w:bCs/>
-                <w:sz w:val="16"/>
-                <w:szCs w:val="16"/>
-              </w:rPr>
-              <w:t>spk_qty</w:t>
-            </w:r>
+            <w:proofErr w:type="spellStart"/>
+            <w:r>
+              <w:rPr>
+                <w:rFonts w:ascii="Verdana" w:hAnsi="Verdana" w:cs="Arial"/>
+                <w:bCs/>
+                <w:sz w:val="16"/>
+                <w:szCs w:val="16"/>
+              </w:rPr>
+              <w:t>skin_prep_kit_qty</w:t>
+            </w:r>
+            <w:proofErr w:type="spellEnd"/>
             <w:r>
               <w:rPr>
                 <w:rFonts w:ascii="Verdana" w:hAnsi="Verdana" w:cs="Arial"/>
@@ -1583,15 +1701,17 @@
               </w:rPr>
               <w:t>{{</w:t>
             </w:r>
-            <w:r>
-              <w:rPr>
-                <w:rFonts w:ascii="Verdana" w:hAnsi="Verdana" w:cs="Arial"/>
-                <w:bCs/>
-                <w:sz w:val="16"/>
-                <w:szCs w:val="16"/>
-              </w:rPr>
-              <w:t>rmk_qty</w:t>
-            </w:r>
+            <w:proofErr w:type="spellStart"/>
+            <w:r>
+              <w:rPr>
+                <w:rFonts w:ascii="Verdana" w:hAnsi="Verdana" w:cs="Arial"/>
+                <w:bCs/>
+                <w:sz w:val="16"/>
+                <w:szCs w:val="16"/>
+              </w:rPr>
+              <w:t>removal_kit_qty</w:t>
+            </w:r>
+            <w:proofErr w:type="spellEnd"/>
             <w:r>
               <w:rPr>
                 <w:rFonts w:ascii="Verdana" w:hAnsi="Verdana" w:cs="Arial"/>
@@ -1643,6 +1763,7 @@
                 <w:lang w:val="es-ES"/>
               </w:rPr>
             </w:pPr>
+            <w:proofErr w:type="spellStart"/>
             <w:r>
               <w:rPr>
                 <w:rFonts w:ascii="Verdana" w:hAnsi="Verdana" w:cs="Arial"/>
@@ -1650,8 +1771,29 @@
                 <w:szCs w:val="16"/>
                 <w:lang w:val="es-ES"/>
               </w:rPr>
-              <w:t>Removal Kit, A La Carte</w:t>
-            </w:r>
+              <w:t>Removal</w:t>
+            </w:r>
+            <w:proofErr w:type="spellEnd"/>
+            <w:r>
+              <w:rPr>
+                <w:rFonts w:ascii="Verdana" w:hAnsi="Verdana" w:cs="Arial"/>
+                <w:sz w:val="16"/>
+                <w:szCs w:val="16"/>
+                <w:lang w:val="es-ES"/>
+              </w:rPr>
+              <w:t xml:space="preserve"> Kit, A La </w:t>
+            </w:r>
+            <w:proofErr w:type="spellStart"/>
+            <w:r>
+              <w:rPr>
+                <w:rFonts w:ascii="Verdana" w:hAnsi="Verdana" w:cs="Arial"/>
+                <w:sz w:val="16"/>
+                <w:szCs w:val="16"/>
+                <w:lang w:val="es-ES"/>
+              </w:rPr>
+              <w:t>Carte</w:t>
+            </w:r>
+            <w:proofErr w:type="spellEnd"/>
           </w:p>
         </w:tc>
       </w:tr>
@@ -1687,6 +1829,7 @@
               </w:rPr>
               <w:t>{{</w:t>
             </w:r>
+            <w:proofErr w:type="spellStart"/>
             <w:r>
               <w:rPr>
                 <w:rFonts w:ascii="Verdana" w:hAnsi="Verdana" w:cs="Arial"/>
@@ -1695,8 +1838,9 @@
                 <w:szCs w:val="16"/>
                 <w:lang w:val="es-ES"/>
               </w:rPr>
-              <w:t>pa_qty</w:t>
-            </w:r>
+              <w:t>placement_accessory_qty</w:t>
+            </w:r>
+            <w:proofErr w:type="spellEnd"/>
             <w:r>
               <w:rPr>
                 <w:rFonts w:ascii="Verdana" w:hAnsi="Verdana" w:cs="Arial"/>
@@ -1756,7 +1900,27 @@
                 <w:szCs w:val="16"/>
                 <w:lang w:val="fr-FR"/>
               </w:rPr>
-              <w:t>Placement Accessory, A La Carte</w:t>
+              <w:t xml:space="preserve">Placement </w:t>
+            </w:r>
+            <w:proofErr w:type="spellStart"/>
+            <w:r>
+              <w:rPr>
+                <w:rFonts w:ascii="Verdana" w:hAnsi="Verdana" w:cs="Arial"/>
+                <w:sz w:val="16"/>
+                <w:szCs w:val="16"/>
+                <w:lang w:val="fr-FR"/>
+              </w:rPr>
+              <w:t>Accessory</w:t>
+            </w:r>
+            <w:proofErr w:type="spellEnd"/>
+            <w:r>
+              <w:rPr>
+                <w:rFonts w:ascii="Verdana" w:hAnsi="Verdana" w:cs="Arial"/>
+                <w:sz w:val="16"/>
+                <w:szCs w:val="16"/>
+                <w:lang w:val="fr-FR"/>
+              </w:rPr>
+              <w:t>, A La Carte</w:t>
             </w:r>
           </w:p>
         </w:tc>
@@ -1791,7 +1955,30 @@
                 <w:szCs w:val="16"/>
                 <w:lang w:val="fr-FR"/>
               </w:rPr>
-              <w:t>{{ht_qty}}</w:t>
+              <w:lastRenderedPageBreak/>
+              <w:t>{{</w:t>
+            </w:r>
+            <w:proofErr w:type="spellStart"/>
+            <w:r>
+              <w:rPr>
+                <w:rFonts w:ascii="Verdana" w:hAnsi="Verdana" w:cs="Arial"/>
+                <w:bCs/>
+                <w:sz w:val="16"/>
+                <w:szCs w:val="16"/>
+                <w:lang w:val="fr-FR"/>
+              </w:rPr>
+              <w:t>ht_qty</w:t>
+            </w:r>
+            <w:proofErr w:type="spellEnd"/>
+            <w:r>
+              <w:rPr>
+                <w:rFonts w:ascii="Verdana" w:hAnsi="Verdana" w:cs="Arial"/>
+                <w:bCs/>
+                <w:sz w:val="16"/>
+                <w:szCs w:val="16"/>
+                <w:lang w:val="fr-FR"/>
+              </w:rPr>
+              <w:t>}}</w:t>
             </w:r>
           </w:p>
         </w:tc>
@@ -1897,7 +2084,29 @@
                 <w:szCs w:val="16"/>
                 <w:lang w:val="fr-FR"/>
               </w:rPr>
-              <w:t>{{ifu_qty}}</w:t>
+              <w:t>{{</w:t>
+            </w:r>
+            <w:proofErr w:type="spellStart"/>
+            <w:r>
+              <w:rPr>
+                <w:rFonts w:ascii="Verdana" w:hAnsi="Verdana" w:cs="Arial"/>
+                <w:bCs/>
+                <w:sz w:val="16"/>
+                <w:szCs w:val="16"/>
+                <w:lang w:val="fr-FR"/>
+              </w:rPr>
+              <w:t>ifu_qty</w:t>
+            </w:r>
+            <w:proofErr w:type="spellEnd"/>
+            <w:r>
+              <w:rPr>
+                <w:rFonts w:ascii="Verdana" w:hAnsi="Verdana" w:cs="Arial"/>
+                <w:bCs/>
+                <w:sz w:val="16"/>
+                <w:szCs w:val="16"/>
+                <w:lang w:val="fr-FR"/>
+              </w:rPr>
+              <w:t>}}</w:t>
             </w:r>
           </w:p>
         </w:tc>
@@ -1972,7 +2181,27 @@
                 <w:sz w:val="16"/>
                 <w:szCs w:val="16"/>
               </w:rPr>
-              <w:t>{{al_qty}}</w:t>
+              <w:t>{{</w:t>
+            </w:r>
+            <w:proofErr w:type="spellStart"/>
+            <w:r>
+              <w:rPr>
+                <w:rFonts w:ascii="Verdana" w:hAnsi="Verdana" w:cs="Arial"/>
+                <w:bCs/>
+                <w:sz w:val="16"/>
+                <w:szCs w:val="16"/>
+              </w:rPr>
+              <w:t>adhesive_laminate_qty</w:t>
+            </w:r>
+            <w:proofErr w:type="spellEnd"/>
+            <w:r>
+              <w:rPr>
+                <w:rFonts w:ascii="Verdana" w:hAnsi="Verdana" w:cs="Arial"/>
+                <w:bCs/>
+                <w:sz w:val="16"/>
+                <w:szCs w:val="16"/>
+              </w:rPr>
+              <w:t>}}</w:t>
             </w:r>
           </w:p>
         </w:tc>
@@ -2046,8 +2275,27 @@
                 <w:sz w:val="16"/>
                 <w:szCs w:val="16"/>
               </w:rPr>
-              <w:lastRenderedPageBreak/>
-              <w:t>{{psk_qty}}</w:t>
+              <w:t>{{</w:t>
+            </w:r>
+            <w:proofErr w:type="spellStart"/>
+            <w:r>
+              <w:rPr>
+                <w:rFonts w:ascii="Verdana" w:hAnsi="Verdana" w:cs="Arial"/>
+                <w:bCs/>
+                <w:sz w:val="16"/>
+                <w:szCs w:val="16"/>
+              </w:rPr>
+              <w:t>patcher_shipper_return_box_qty</w:t>
+            </w:r>
+            <w:proofErr w:type="spellEnd"/>
+            <w:r>
+              <w:rPr>
+                <w:rFonts w:ascii="Verdana" w:hAnsi="Verdana" w:cs="Arial"/>
+                <w:bCs/>
+                <w:sz w:val="16"/>
+                <w:szCs w:val="16"/>
+              </w:rPr>
+              <w:t>}}</w:t>
             </w:r>
           </w:p>
         </w:tc>
@@ -2123,7 +2371,27 @@
                 <w:sz w:val="16"/>
                 <w:szCs w:val="16"/>
               </w:rPr>
-              <w:t>{{su_qty}}</w:t>
+              <w:t>{{</w:t>
+            </w:r>
+            <w:proofErr w:type="spellStart"/>
+            <w:r>
+              <w:rPr>
+                <w:rFonts w:ascii="Verdana" w:hAnsi="Verdana" w:cs="Arial"/>
+                <w:bCs/>
+                <w:sz w:val="16"/>
+                <w:szCs w:val="16"/>
+              </w:rPr>
+              <w:t>su_qty</w:t>
+            </w:r>
+            <w:proofErr w:type="spellEnd"/>
+            <w:r>
+              <w:rPr>
+                <w:rFonts w:ascii="Verdana" w:hAnsi="Verdana" w:cs="Arial"/>
+                <w:bCs/>
+                <w:sz w:val="16"/>
+                <w:szCs w:val="16"/>
+              </w:rPr>
+              <w:t>}}</w:t>
             </w:r>
           </w:p>
         </w:tc>
@@ -2261,21 +2529,50 @@
             </w:pPr>
             <w:r>
               <w:rPr>
-                <w:rFonts w:ascii="Segoe UI Symbol" w:eastAsia="MS Gothic" w:hAnsi="Segoe UI Symbol" w:cs="Segoe UI Symbol"/>
-                <w:b/>
-                <w:sz w:val="24"/>
-                <w:szCs w:val="24"/>
-              </w:rPr>
-              <w:t>☐</w:t>
-            </w:r>
-            <w:r>
-              <w:rPr>
-                <w:rFonts w:ascii="Verdana" w:hAnsi="Verdana" w:cs="Arial"/>
-                <w:b/>
-                <w:sz w:val="16"/>
-                <w:szCs w:val="16"/>
-              </w:rPr>
-              <w:t xml:space="preserve"> NONE</w:t>
+                <w:rFonts w:ascii="Verdana" w:hAnsi="Verdana" w:cs="Arial"/>
+                <w:bCs/>
+                <w:sz w:val="16"/>
+                <w:szCs w:val="16"/>
+              </w:rPr>
+              <w:t>{</w:t>
+            </w:r>
+            <w:r>
+              <w:rPr>
+                <w:rFonts w:ascii="Verdana" w:hAnsi="Verdana" w:cs="Arial"/>
+                <w:bCs/>
+                <w:sz w:val="16"/>
+                <w:szCs w:val="16"/>
+              </w:rPr>
+              <w:t>{</w:t>
+            </w:r>
+            <w:proofErr w:type="spellStart"/>
+            <w:r>
+              <w:rPr>
+                <w:rFonts w:ascii="Verdana" w:hAnsi="Verdana" w:cs="Arial"/>
+                <w:bCs/>
+                <w:sz w:val="16"/>
+                <w:szCs w:val="16"/>
+              </w:rPr>
+              <w:t>special_instructions</w:t>
+            </w:r>
+            <w:proofErr w:type="spellEnd"/>
+            <w:r>
+              <w:rPr>
+                <w:rFonts w:ascii="Verdana" w:hAnsi="Verdana" w:cs="Arial"/>
+                <w:bCs/>
+                <w:sz w:val="16"/>
+                <w:szCs w:val="16"/>
+              </w:rPr>
+              <w:t xml:space="preserve"> </w:t>
+            </w:r>
+            <w:r>
+              <w:rPr>
+                <w:rFonts w:ascii="Verdana" w:hAnsi="Verdana" w:cs="Arial"/>
+                <w:bCs/>
+                <w:sz w:val="16"/>
+                <w:szCs w:val="16"/>
+              </w:rPr>
+              <w:t>}}</w:t>
             </w:r>
           </w:p>
         </w:tc>
@@ -2612,16 +2909,38 @@
                 <w:sz w:val="16"/>
                 <w:szCs w:val="16"/>
               </w:rPr>
-              <w:t>Operations to complete the section below and submit to Supply Chain Management</w:t>
-            </w:r>
-            <w:r>
-              <w:rPr>
-                <w:rFonts w:ascii="Verdana" w:hAnsi="Verdana" w:cs="Arial"/>
-                <w:b/>
-                <w:sz w:val="16"/>
-                <w:szCs w:val="16"/>
-              </w:rPr>
-              <w:t xml:space="preserve">SHIP FROM: </w:t>
+              <w:t xml:space="preserve">Operations to complete the section below and submit to Supply Chain </w:t>
+            </w:r>
+            <w:proofErr w:type="spellStart"/>
+            <w:r>
+              <w:rPr>
+                <w:rFonts w:ascii="Verdana" w:hAnsi="Verdana" w:cs="Arial"/>
+                <w:b/>
+                <w:i/>
+                <w:iCs/>
+                <w:sz w:val="16"/>
+                <w:szCs w:val="16"/>
+              </w:rPr>
+              <w:t>Management</w:t>
+            </w:r>
+            <w:r>
+              <w:rPr>
+                <w:rFonts w:ascii="Verdana" w:hAnsi="Verdana" w:cs="Arial"/>
+                <w:b/>
+                <w:sz w:val="16"/>
+                <w:szCs w:val="16"/>
+              </w:rPr>
+              <w:t>SHIP</w:t>
+            </w:r>
+            <w:proofErr w:type="spellEnd"/>
+            <w:r>
+              <w:rPr>
+                <w:rFonts w:ascii="Verdana" w:hAnsi="Verdana" w:cs="Arial"/>
+                <w:b/>
+                <w:sz w:val="16"/>
+                <w:szCs w:val="16"/>
+              </w:rPr>
+              <w:t xml:space="preserve"> FROM: </w:t>
             </w:r>
             <w:r>
               <w:rPr>
@@ -4061,6 +4380,7 @@
                 <w:sz w:val="16"/>
                 <w:szCs w:val="16"/>
               </w:rPr>
+              <w:lastRenderedPageBreak/>
               <w:t>900-00044</w:t>
             </w:r>
           </w:p>
@@ -4315,6 +4635,7 @@
                 <w:lang w:val="es-ES"/>
               </w:rPr>
             </w:pPr>
+            <w:proofErr w:type="spellStart"/>
             <w:r>
               <w:rPr>
                 <w:rFonts w:ascii="Verdana" w:hAnsi="Verdana" w:cs="Arial"/>
@@ -4322,8 +4643,29 @@
                 <w:szCs w:val="16"/>
                 <w:lang w:val="es-ES"/>
               </w:rPr>
-              <w:t>Removal Kit, A La Carte</w:t>
-            </w:r>
+              <w:t>Removal</w:t>
+            </w:r>
+            <w:proofErr w:type="spellEnd"/>
+            <w:r>
+              <w:rPr>
+                <w:rFonts w:ascii="Verdana" w:hAnsi="Verdana" w:cs="Arial"/>
+                <w:sz w:val="16"/>
+                <w:szCs w:val="16"/>
+                <w:lang w:val="es-ES"/>
+              </w:rPr>
+              <w:t xml:space="preserve"> Kit, A La </w:t>
+            </w:r>
+            <w:proofErr w:type="spellStart"/>
+            <w:r>
+              <w:rPr>
+                <w:rFonts w:ascii="Verdana" w:hAnsi="Verdana" w:cs="Arial"/>
+                <w:sz w:val="16"/>
+                <w:szCs w:val="16"/>
+                <w:lang w:val="es-ES"/>
+              </w:rPr>
+              <w:t>Carte</w:t>
+            </w:r>
+            <w:proofErr w:type="spellEnd"/>
           </w:p>
         </w:tc>
         <w:tc>
@@ -4403,7 +4745,27 @@
                 <w:szCs w:val="16"/>
                 <w:lang w:val="fr-FR"/>
               </w:rPr>
-              <w:t>Placement Accessory, A La Carte</w:t>
+              <w:t xml:space="preserve">Placement </w:t>
+            </w:r>
+            <w:proofErr w:type="spellStart"/>
+            <w:r>
+              <w:rPr>
+                <w:rFonts w:ascii="Verdana" w:hAnsi="Verdana" w:cs="Arial"/>
+                <w:sz w:val="16"/>
+                <w:szCs w:val="16"/>
+                <w:lang w:val="fr-FR"/>
+              </w:rPr>
+              <w:t>Accessory</w:t>
+            </w:r>
+            <w:proofErr w:type="spellEnd"/>
+            <w:r>
+              <w:rPr>
+                <w:rFonts w:ascii="Verdana" w:hAnsi="Verdana" w:cs="Arial"/>
+                <w:sz w:val="16"/>
+                <w:szCs w:val="16"/>
+                <w:lang w:val="fr-FR"/>
+              </w:rPr>
+              <w:t>, A La Carte</w:t>
             </w:r>
           </w:p>
         </w:tc>
@@ -4470,6 +4832,7 @@
                 <w:lang w:val="fr-FR"/>
               </w:rPr>
             </w:pPr>
+            <w:proofErr w:type="spellStart"/>
             <w:r>
               <w:rPr>
                 <w:rFonts w:ascii="Verdana" w:hAnsi="Verdana" w:cs="Arial"/>
@@ -4477,7 +4840,17 @@
                 <w:szCs w:val="16"/>
                 <w:lang w:val="fr-FR"/>
               </w:rPr>
-              <w:t xml:space="preserve">Hair Trimmer, A La Carte </w:t>
+              <w:t>Hair</w:t>
+            </w:r>
+            <w:proofErr w:type="spellEnd"/>
+            <w:r>
+              <w:rPr>
+                <w:rFonts w:ascii="Verdana" w:hAnsi="Verdana" w:cs="Arial"/>
+                <w:sz w:val="16"/>
+                <w:szCs w:val="16"/>
+                <w:lang w:val="fr-FR"/>
+              </w:rPr>
+              <w:t xml:space="preserve"> Trimmer, A La Carte </w:t>
             </w:r>
           </w:p>
         </w:tc>
@@ -5162,11 +5535,21 @@
     <w:r>
       <w:t xml:space="preserve"> of </w:t>
     </w:r>
-    <w:fldSimple w:instr=" NUMPAGES   \* MERGEFORMAT ">
-      <w:r>
-        <w:t>1</w:t>
-      </w:r>
-    </w:fldSimple>
+    <w:r>
+      <w:fldChar w:fldCharType="begin"/>
+    </w:r>
+    <w:r>
+      <w:instrText xml:space="preserve"> NUMPAGES   \* MERGEFORMAT </w:instrText>
+    </w:r>
+    <w:r>
+      <w:fldChar w:fldCharType="separate"/>
+    </w:r>
+    <w:r>
+      <w:t>1</w:t>
+    </w:r>
+    <w:r>
+      <w:fldChar w:fldCharType="end"/>
+    </w:r>
   </w:p>
   <w:p>
     <w:pPr>

</xml_diff>

<commit_message>
Merged in feature/ESSW-620-Product_request_changes (pull request #119)
Material request changes

* Changes for https://elementsci.atlassian.net/browse/ESSW-621 and https://elementsci.atlassian.net/browse/ESSW-620

* Merge remote-tracking branch 'origin/develop' into feature/ESSW-620-Product_request_changes

* Removed day XX from the subject line

* Added req number to the subject line


Approved-by: Matthew Serna
</commit_message>
<xml_diff>
--- a/user_manager/templates/PRD_template.docx
+++ b/user_manager/templates/PRD_template.docx
@@ -82,7 +82,40 @@
           <w:sz w:val="16"/>
           <w:szCs w:val="16"/>
         </w:rPr>
-        <w:t>Requestor to complete the section below and submit to Customer Service for approval</w:t>
+        <w:t>Requestor</w:t>
+      </w:r>
+      <w:r>
+        <w:rPr>
+          <w:rFonts w:ascii="Verdana" w:hAnsi="Verdana" w:cs="Arial"/>
+          <w:b/>
+          <w:i/>
+          <w:iCs/>
+          <w:sz w:val="16"/>
+          <w:szCs w:val="16"/>
+        </w:rPr>
+        <w:t xml:space="preserve"> to complete the section below</w:t>
+      </w:r>
+      <w:r>
+        <w:rPr>
+          <w:rFonts w:ascii="Verdana" w:hAnsi="Verdana" w:cs="Arial"/>
+          <w:b/>
+          <w:i/>
+          <w:iCs/>
+          <w:sz w:val="16"/>
+          <w:szCs w:val="16"/>
+        </w:rPr>
+        <w:t xml:space="preserve"> and submit to Customer Service</w:t>
+      </w:r>
+      <w:r>
+        <w:rPr>
+          <w:rFonts w:ascii="Verdana" w:hAnsi="Verdana" w:cs="Arial"/>
+          <w:b/>
+          <w:i/>
+          <w:iCs/>
+          <w:sz w:val="16"/>
+          <w:szCs w:val="16"/>
+        </w:rPr>
+        <w:t xml:space="preserve"> for approval</w:t>
       </w:r>
     </w:p>
     <w:tbl>
@@ -253,16 +286,7 @@
                 <w:sz w:val="16"/>
                 <w:szCs w:val="16"/>
               </w:rPr>
-              <w:t xml:space="preserve"> </w:t>
-            </w:r>
-            <w:r>
-              <w:rPr>
-                <w:rFonts w:ascii="Verdana" w:hAnsi="Verdana" w:cs="Arial"/>
-                <w:bCs/>
-                <w:sz w:val="16"/>
-                <w:szCs w:val="16"/>
-              </w:rPr>
-              <w:t xml:space="preserve"> </w:t>
+              <w:t xml:space="preserve">  </w:t>
             </w:r>
           </w:p>
           <w:p>
@@ -431,9 +455,6 @@
           </w:tcPr>
           <w:p>
             <w:pPr>
-              <w:tabs>
-                <w:tab w:val="center" w:pos="2990"/>
-              </w:tabs>
               <w:rPr>
                 <w:rFonts w:ascii="Verdana" w:hAnsi="Verdana" w:cs="Arial"/>
                 <w:b/>
@@ -455,7 +476,15 @@
                 <w:sz w:val="16"/>
                 <w:szCs w:val="16"/>
               </w:rPr>
-              <w:t>: {{site_name}}</w:t>
+              <w:t>:</w:t>
+            </w:r>
+            <w:r>
+              <w:rPr>
+                <w:rFonts w:ascii="Verdana" w:hAnsi="Verdana" w:cs="Arial"/>
+                <w:sz w:val="16"/>
+                <w:szCs w:val="16"/>
+              </w:rPr>
+              <w:t xml:space="preserve"> {{site_name}}</w:t>
             </w:r>
           </w:p>
         </w:tc>
@@ -507,7 +536,27 @@
                 <w:sz w:val="16"/>
                 <w:szCs w:val="16"/>
               </w:rPr>
-              <w:t>{{needed_by_date}}</w:t>
+              <w:t>{{</w:t>
+            </w:r>
+            <w:proofErr w:type="spellStart"/>
+            <w:r>
+              <w:rPr>
+                <w:rFonts w:ascii="Verdana" w:hAnsi="Verdana" w:cs="Arial"/>
+                <w:bCs/>
+                <w:sz w:val="16"/>
+                <w:szCs w:val="16"/>
+              </w:rPr>
+              <w:t>needed_by_date</w:t>
+            </w:r>
+            <w:proofErr w:type="spellEnd"/>
+            <w:r>
+              <w:rPr>
+                <w:rFonts w:ascii="Verdana" w:hAnsi="Verdana" w:cs="Arial"/>
+                <w:bCs/>
+                <w:sz w:val="16"/>
+                <w:szCs w:val="16"/>
+              </w:rPr>
+              <w:t>}}</w:t>
             </w:r>
           </w:p>
         </w:tc>
@@ -562,6 +611,24 @@
                 <w:sz w:val="16"/>
               </w:rPr>
               <w:t xml:space="preserve"> {{address}}</w:t>
+            </w:r>
+          </w:p>
+          <w:p>
+            <w:pPr>
+              <w:tabs>
+                <w:tab w:val="left" w:pos="1875"/>
+              </w:tabs>
+              <w:rPr>
+                <w:rFonts w:ascii="Verdana" w:hAnsi="Verdana" w:cs="Arial"/>
+                <w:sz w:val="16"/>
+              </w:rPr>
+            </w:pPr>
+            <w:r>
+              <w:rPr>
+                <w:rFonts w:ascii="Verdana" w:hAnsi="Verdana" w:cs="Arial"/>
+                <w:sz w:val="16"/>
+              </w:rPr>
+              <w:tab/>
             </w:r>
           </w:p>
         </w:tc>
@@ -670,7 +737,16 @@
                 <w:sz w:val="16"/>
                 <w:szCs w:val="16"/>
               </w:rPr>
-              <w:t xml:space="preserve"> 2053</w:t>
+              <w:t xml:space="preserve"> </w:t>
+            </w:r>
+            <w:r>
+              <w:rPr>
+                <w:rFonts w:ascii="Verdana" w:hAnsi="Verdana" w:cs="Arial"/>
+                <w:bCs/>
+                <w:sz w:val="16"/>
+                <w:szCs w:val="16"/>
+              </w:rPr>
+              <w:t>2053</w:t>
             </w:r>
           </w:p>
         </w:tc>
@@ -768,6 +844,7 @@
               </w:rPr>
               <w:t>{{</w:t>
             </w:r>
+            <w:proofErr w:type="spellStart"/>
             <w:r>
               <w:rPr>
                 <w:rFonts w:ascii="Verdana" w:eastAsia="MS Gothic" w:hAnsi="Verdana" w:cs="Arial"/>
@@ -777,6 +854,7 @@
               </w:rPr>
               <w:t>complaint_request</w:t>
             </w:r>
+            <w:proofErr w:type="spellEnd"/>
             <w:r>
               <w:rPr>
                 <w:rFonts w:ascii="Verdana" w:eastAsia="MS Gothic" w:hAnsi="Verdana" w:cs="Arial"/>
@@ -807,7 +885,29 @@
                 <w:sz w:val="16"/>
                 <w:szCs w:val="16"/>
               </w:rPr>
-              <w:t>(if yes, see Special Instructions)</w:t>
+              <w:t xml:space="preserve">(if yes, </w:t>
+            </w:r>
+            <w:r>
+              <w:rPr>
+                <w:rFonts w:ascii="Verdana" w:hAnsi="Verdana" w:cs="Arial"/>
+                <w:bCs/>
+                <w:i/>
+                <w:iCs/>
+                <w:sz w:val="16"/>
+                <w:szCs w:val="16"/>
+              </w:rPr>
+              <w:t>include Incident# in Special Instructions</w:t>
+            </w:r>
+            <w:r>
+              <w:rPr>
+                <w:rFonts w:ascii="Verdana" w:hAnsi="Verdana" w:cs="Arial"/>
+                <w:bCs/>
+                <w:i/>
+                <w:iCs/>
+                <w:sz w:val="16"/>
+                <w:szCs w:val="16"/>
+              </w:rPr>
+              <w:t>)</w:t>
             </w:r>
           </w:p>
         </w:tc>
@@ -844,9 +944,6 @@
           </w:tcPr>
           <w:p>
             <w:pPr>
-              <w:tabs>
-                <w:tab w:val="left" w:pos="2210"/>
-              </w:tabs>
               <w:rPr>
                 <w:rFonts w:ascii="Verdana" w:hAnsi="Verdana" w:cs="Arial"/>
                 <w:b/>
@@ -1058,7 +1155,7 @@
                 <w:bCs/>
                 <w:sz w:val="16"/>
               </w:rPr>
-              <w:t>Sales Order #:</w:t>
+              <w:t>Order #:</w:t>
             </w:r>
           </w:p>
         </w:tc>
@@ -1105,7 +1202,14 @@
                 <w:rFonts w:ascii="Verdana" w:hAnsi="Verdana" w:cs="Arial"/>
                 <w:sz w:val="16"/>
               </w:rPr>
-              <w:t>Email Address: {{email}}</w:t>
+              <w:t>Email Address:</w:t>
+            </w:r>
+            <w:r>
+              <w:rPr>
+                <w:rFonts w:ascii="Verdana" w:hAnsi="Verdana" w:cs="Arial"/>
+                <w:sz w:val="16"/>
+              </w:rPr>
+              <w:t xml:space="preserve"> {{email}}</w:t>
             </w:r>
           </w:p>
         </w:tc>
@@ -1138,7 +1242,15 @@
                 <w:bCs/>
                 <w:sz w:val="16"/>
               </w:rPr>
-              <w:t xml:space="preserve">Request #: </w:t>
+              <w:t>Request #:</w:t>
+            </w:r>
+            <w:r>
+              <w:rPr>
+                <w:rFonts w:ascii="Verdana" w:hAnsi="Verdana" w:cs="Arial"/>
+                <w:bCs/>
+                <w:sz w:val="16"/>
+              </w:rPr>
+              <w:t xml:space="preserve"> </w:t>
             </w:r>
             <w:r>
               <w:rPr>
@@ -1149,7 +1261,7 @@
                 <w:sz w:val="16"/>
                 <w:szCs w:val="16"/>
               </w:rPr>
-              <w:t>2053-{{</w:t>
+              <w:t>R{{</w:t>
             </w:r>
             <w:r>
               <w:rPr>
@@ -1301,8 +1413,8 @@
       </w:tblPr>
       <w:tblGrid>
         <w:gridCol w:w="1407"/>
-        <w:gridCol w:w="1620"/>
-        <w:gridCol w:w="2610"/>
+        <w:gridCol w:w="2160"/>
+        <w:gridCol w:w="2070"/>
         <w:gridCol w:w="999"/>
         <w:gridCol w:w="4221"/>
       </w:tblGrid>
@@ -1346,7 +1458,7 @@
         </w:tc>
         <w:tc>
           <w:tcPr>
-            <w:tcW w:w="1620" w:type="dxa"/>
+            <w:tcW w:w="2160" w:type="dxa"/>
             <w:tcBorders>
               <w:top w:val="single" w:sz="12" w:space="0" w:color="auto"/>
               <w:bottom w:val="double" w:sz="4" w:space="0" w:color="auto"/>
@@ -1379,7 +1491,7 @@
         </w:tc>
         <w:tc>
           <w:tcPr>
-            <w:tcW w:w="2610" w:type="dxa"/>
+            <w:tcW w:w="2070" w:type="dxa"/>
             <w:tcBorders>
               <w:top w:val="single" w:sz="12" w:space="0" w:color="auto"/>
               <w:bottom w:val="double" w:sz="4" w:space="0" w:color="auto"/>
@@ -1490,7 +1602,7 @@
                 <w:sz w:val="16"/>
                 <w:szCs w:val="16"/>
               </w:rPr>
-              <w:t xml:space="preserve">                   </w:t>
+              <w:t xml:space="preserve">                </w:t>
             </w:r>
           </w:p>
         </w:tc>
@@ -1550,7 +1662,7 @@
         </w:tc>
         <w:tc>
           <w:tcPr>
-            <w:tcW w:w="1620" w:type="dxa"/>
+            <w:tcW w:w="2160" w:type="dxa"/>
             <w:tcBorders>
               <w:top w:val="double" w:sz="4" w:space="0" w:color="auto"/>
             </w:tcBorders>
@@ -1559,6 +1671,7 @@
           <w:p>
             <w:pPr>
               <w:ind w:left="90"/>
+              <w:jc w:val="center"/>
               <w:rPr>
                 <w:rFonts w:ascii="Verdana" w:hAnsi="Verdana" w:cs="Arial"/>
                 <w:sz w:val="16"/>
@@ -1577,7 +1690,7 @@
         </w:tc>
         <w:tc>
           <w:tcPr>
-            <w:tcW w:w="2610" w:type="dxa"/>
+            <w:tcW w:w="2070" w:type="dxa"/>
             <w:tcBorders>
               <w:top w:val="double" w:sz="4" w:space="0" w:color="auto"/>
               <w:right w:val="single" w:sz="12" w:space="0" w:color="auto"/>
@@ -1599,14 +1712,6 @@
                 <w:szCs w:val="16"/>
               </w:rPr>
               <w:t>Patch Kit</w:t>
-            </w:r>
-            <w:r>
-              <w:rPr>
-                <w:rFonts w:ascii="Verdana" w:hAnsi="Verdana" w:cs="Arial"/>
-                <w:sz w:val="16"/>
-                <w:szCs w:val="16"/>
-              </w:rPr>
-              <w:t xml:space="preserve"> </w:t>
             </w:r>
           </w:p>
         </w:tc>
@@ -1665,12 +1770,13 @@
         </w:tc>
         <w:tc>
           <w:tcPr>
-            <w:tcW w:w="1620" w:type="dxa"/>
+            <w:tcW w:w="2160" w:type="dxa"/>
             <w:vAlign w:val="center"/>
           </w:tcPr>
           <w:p>
             <w:pPr>
               <w:ind w:left="90"/>
+              <w:jc w:val="center"/>
               <w:rPr>
                 <w:rFonts w:ascii="Verdana" w:hAnsi="Verdana" w:cs="Arial"/>
                 <w:sz w:val="16"/>
@@ -1689,7 +1795,7 @@
         </w:tc>
         <w:tc>
           <w:tcPr>
-            <w:tcW w:w="2610" w:type="dxa"/>
+            <w:tcW w:w="2070" w:type="dxa"/>
             <w:tcBorders>
               <w:right w:val="single" w:sz="12" w:space="0" w:color="auto"/>
             </w:tcBorders>
@@ -1783,12 +1889,13 @@
         </w:tc>
         <w:tc>
           <w:tcPr>
-            <w:tcW w:w="1620" w:type="dxa"/>
+            <w:tcW w:w="2160" w:type="dxa"/>
             <w:vAlign w:val="center"/>
           </w:tcPr>
           <w:p>
             <w:pPr>
               <w:ind w:left="90"/>
+              <w:jc w:val="center"/>
               <w:rPr>
                 <w:rFonts w:ascii="Verdana" w:hAnsi="Verdana" w:cs="Arial"/>
                 <w:sz w:val="16"/>
@@ -1807,7 +1914,7 @@
         </w:tc>
         <w:tc>
           <w:tcPr>
-            <w:tcW w:w="2610" w:type="dxa"/>
+            <w:tcW w:w="2070" w:type="dxa"/>
             <w:tcBorders>
               <w:right w:val="single" w:sz="12" w:space="0" w:color="auto"/>
             </w:tcBorders>
@@ -1901,12 +2008,13 @@
         </w:tc>
         <w:tc>
           <w:tcPr>
-            <w:tcW w:w="1620" w:type="dxa"/>
+            <w:tcW w:w="2160" w:type="dxa"/>
             <w:vAlign w:val="center"/>
           </w:tcPr>
           <w:p>
             <w:pPr>
               <w:ind w:left="90"/>
+              <w:jc w:val="center"/>
               <w:rPr>
                 <w:rFonts w:ascii="Verdana" w:hAnsi="Verdana" w:cs="Arial"/>
                 <w:sz w:val="16"/>
@@ -1925,7 +2033,7 @@
         </w:tc>
         <w:tc>
           <w:tcPr>
-            <w:tcW w:w="2610" w:type="dxa"/>
+            <w:tcW w:w="2070" w:type="dxa"/>
             <w:tcBorders>
               <w:right w:val="single" w:sz="12" w:space="0" w:color="auto"/>
             </w:tcBorders>
@@ -2019,12 +2127,13 @@
         </w:tc>
         <w:tc>
           <w:tcPr>
-            <w:tcW w:w="1620" w:type="dxa"/>
+            <w:tcW w:w="2160" w:type="dxa"/>
             <w:vAlign w:val="center"/>
           </w:tcPr>
           <w:p>
             <w:pPr>
               <w:ind w:left="90"/>
+              <w:jc w:val="center"/>
               <w:rPr>
                 <w:rFonts w:ascii="Verdana" w:hAnsi="Verdana" w:cs="Arial"/>
                 <w:sz w:val="16"/>
@@ -2043,7 +2152,7 @@
         </w:tc>
         <w:tc>
           <w:tcPr>
-            <w:tcW w:w="2610" w:type="dxa"/>
+            <w:tcW w:w="2070" w:type="dxa"/>
             <w:tcBorders>
               <w:right w:val="single" w:sz="12" w:space="0" w:color="auto"/>
             </w:tcBorders>
@@ -2140,12 +2249,13 @@
         </w:tc>
         <w:tc>
           <w:tcPr>
-            <w:tcW w:w="1620" w:type="dxa"/>
+            <w:tcW w:w="2160" w:type="dxa"/>
             <w:vAlign w:val="center"/>
           </w:tcPr>
           <w:p>
             <w:pPr>
               <w:ind w:left="90"/>
+              <w:jc w:val="center"/>
               <w:rPr>
                 <w:rFonts w:ascii="Verdana" w:hAnsi="Verdana" w:cs="Arial"/>
                 <w:sz w:val="16"/>
@@ -2164,7 +2274,7 @@
         </w:tc>
         <w:tc>
           <w:tcPr>
-            <w:tcW w:w="2610" w:type="dxa"/>
+            <w:tcW w:w="2070" w:type="dxa"/>
             <w:tcBorders>
               <w:right w:val="single" w:sz="12" w:space="0" w:color="auto"/>
             </w:tcBorders>
@@ -2241,12 +2351,13 @@
         </w:tc>
         <w:tc>
           <w:tcPr>
-            <w:tcW w:w="1620" w:type="dxa"/>
+            <w:tcW w:w="2160" w:type="dxa"/>
             <w:vAlign w:val="center"/>
           </w:tcPr>
           <w:p>
             <w:pPr>
               <w:ind w:left="90"/>
+              <w:jc w:val="center"/>
               <w:rPr>
                 <w:rFonts w:ascii="Verdana" w:hAnsi="Verdana" w:cs="Arial"/>
                 <w:sz w:val="16"/>
@@ -2265,7 +2376,7 @@
         </w:tc>
         <w:tc>
           <w:tcPr>
-            <w:tcW w:w="2610" w:type="dxa"/>
+            <w:tcW w:w="2070" w:type="dxa"/>
             <w:tcBorders>
               <w:right w:val="single" w:sz="12" w:space="0" w:color="auto"/>
             </w:tcBorders>
@@ -2342,12 +2453,13 @@
         </w:tc>
         <w:tc>
           <w:tcPr>
-            <w:tcW w:w="1620" w:type="dxa"/>
+            <w:tcW w:w="2160" w:type="dxa"/>
             <w:vAlign w:val="center"/>
           </w:tcPr>
           <w:p>
             <w:pPr>
               <w:ind w:left="90"/>
+              <w:jc w:val="center"/>
               <w:rPr>
                 <w:rFonts w:ascii="Verdana" w:hAnsi="Verdana" w:cs="Arial"/>
                 <w:sz w:val="16"/>
@@ -2366,7 +2478,7 @@
         </w:tc>
         <w:tc>
           <w:tcPr>
-            <w:tcW w:w="2610" w:type="dxa"/>
+            <w:tcW w:w="2070" w:type="dxa"/>
             <w:tcBorders>
               <w:right w:val="single" w:sz="12" w:space="0" w:color="auto"/>
             </w:tcBorders>
@@ -2460,12 +2572,13 @@
         </w:tc>
         <w:tc>
           <w:tcPr>
-            <w:tcW w:w="1620" w:type="dxa"/>
+            <w:tcW w:w="2160" w:type="dxa"/>
             <w:vAlign w:val="center"/>
           </w:tcPr>
           <w:p>
             <w:pPr>
               <w:ind w:left="90"/>
+              <w:jc w:val="center"/>
               <w:rPr>
                 <w:rFonts w:ascii="Verdana" w:hAnsi="Verdana" w:cs="Arial"/>
                 <w:sz w:val="16"/>
@@ -2484,7 +2597,7 @@
         </w:tc>
         <w:tc>
           <w:tcPr>
-            <w:tcW w:w="2610" w:type="dxa"/>
+            <w:tcW w:w="2070" w:type="dxa"/>
             <w:tcBorders>
               <w:right w:val="single" w:sz="12" w:space="0" w:color="auto"/>
             </w:tcBorders>
@@ -2529,7 +2642,7 @@
       <w:tr>
         <w:trPr>
           <w:cantSplit/>
-          <w:trHeight w:val="318"/>
+          <w:trHeight w:val="228"/>
         </w:trPr>
         <w:tc>
           <w:tcPr>
@@ -2560,7 +2673,7 @@
         </w:tc>
         <w:tc>
           <w:tcPr>
-            <w:tcW w:w="1620" w:type="dxa"/>
+            <w:tcW w:w="2160" w:type="dxa"/>
             <w:vAlign w:val="center"/>
           </w:tcPr>
           <w:p>
@@ -2585,7 +2698,7 @@
         </w:tc>
         <w:tc>
           <w:tcPr>
-            <w:tcW w:w="2610" w:type="dxa"/>
+            <w:tcW w:w="2070" w:type="dxa"/>
             <w:tcBorders>
               <w:right w:val="single" w:sz="12" w:space="0" w:color="auto"/>
             </w:tcBorders>
@@ -2662,7 +2775,7 @@
         </w:tc>
         <w:tc>
           <w:tcPr>
-            <w:tcW w:w="1620" w:type="dxa"/>
+            <w:tcW w:w="2160" w:type="dxa"/>
             <w:vAlign w:val="center"/>
           </w:tcPr>
           <w:p>
@@ -2687,7 +2800,7 @@
         </w:tc>
         <w:tc>
           <w:tcPr>
-            <w:tcW w:w="2610" w:type="dxa"/>
+            <w:tcW w:w="2070" w:type="dxa"/>
             <w:tcBorders>
               <w:right w:val="single" w:sz="12" w:space="0" w:color="auto"/>
             </w:tcBorders>
@@ -2742,55 +2855,56 @@
           </w:tcPr>
           <w:p>
             <w:pPr>
-              <w:jc w:val="center"/>
-              <w:rPr>
-                <w:rFonts w:ascii="Verdana" w:hAnsi="Verdana" w:cs="Arial"/>
-                <w:b/>
-                <w:sz w:val="16"/>
-                <w:szCs w:val="16"/>
-              </w:rPr>
-            </w:pPr>
-            <w:r>
-              <w:rPr>
-                <w:rFonts w:ascii="Verdana" w:hAnsi="Verdana" w:cs="Arial"/>
-                <w:bCs/>
-                <w:sz w:val="16"/>
-                <w:szCs w:val="16"/>
-              </w:rPr>
-              <w:t>{{</w:t>
-            </w:r>
-            <w:r>
-              <w:rPr>
-                <w:rFonts w:ascii="Verdana" w:hAnsi="Verdana" w:cs="Arial"/>
-                <w:bCs/>
-                <w:sz w:val="16"/>
-                <w:szCs w:val="16"/>
-                <w:lang w:val="es-ES"/>
-              </w:rPr>
-              <w:t xml:space="preserve"> placement_accessory</w:t>
-            </w:r>
-            <w:r>
-              <w:rPr>
-                <w:rFonts w:ascii="Verdana" w:hAnsi="Verdana" w:cs="Arial"/>
-                <w:bCs/>
-                <w:sz w:val="16"/>
-                <w:szCs w:val="16"/>
-              </w:rPr>
-              <w:t>_return_qty}}</w:t>
-            </w:r>
-          </w:p>
-        </w:tc>
-        <w:tc>
-          <w:tcPr>
-            <w:tcW w:w="1620" w:type="dxa"/>
-            <w:vAlign w:val="center"/>
-          </w:tcPr>
-          <w:p>
-            <w:pPr>
               <w:ind w:left="90"/>
               <w:jc w:val="center"/>
               <w:rPr>
                 <w:rFonts w:ascii="Verdana" w:hAnsi="Verdana" w:cs="Arial"/>
+                <w:b/>
+                <w:sz w:val="16"/>
+                <w:szCs w:val="16"/>
+              </w:rPr>
+            </w:pPr>
+            <w:r>
+              <w:rPr>
+                <w:rFonts w:ascii="Verdana" w:hAnsi="Verdana" w:cs="Arial"/>
+                <w:bCs/>
+                <w:sz w:val="16"/>
+                <w:szCs w:val="16"/>
+              </w:rPr>
+              <w:t>{{</w:t>
+            </w:r>
+            <w:r>
+              <w:rPr>
+                <w:rFonts w:ascii="Verdana" w:hAnsi="Verdana" w:cs="Arial"/>
+                <w:bCs/>
+                <w:sz w:val="16"/>
+                <w:szCs w:val="16"/>
+                <w:lang w:val="es-ES"/>
+              </w:rPr>
+              <w:t xml:space="preserve"> placement_accessory</w:t>
+            </w:r>
+            <w:r>
+              <w:rPr>
+                <w:rFonts w:ascii="Verdana" w:hAnsi="Verdana" w:cs="Arial"/>
+                <w:bCs/>
+                <w:sz w:val="16"/>
+                <w:szCs w:val="16"/>
+              </w:rPr>
+              <w:t>_return_qty}}</w:t>
+            </w:r>
+          </w:p>
+        </w:tc>
+        <w:tc>
+          <w:tcPr>
+            <w:tcW w:w="2160" w:type="dxa"/>
+            <w:vAlign w:val="center"/>
+          </w:tcPr>
+          <w:p>
+            <w:pPr>
+              <w:ind w:left="90"/>
+              <w:jc w:val="center"/>
+              <w:rPr>
+                <w:rFonts w:ascii="Verdana" w:hAnsi="Verdana" w:cs="Arial"/>
                 <w:sz w:val="16"/>
                 <w:szCs w:val="16"/>
               </w:rPr>
@@ -2807,7 +2921,7 @@
         </w:tc>
         <w:tc>
           <w:tcPr>
-            <w:tcW w:w="2610" w:type="dxa"/>
+            <w:tcW w:w="2070" w:type="dxa"/>
             <w:tcBorders>
               <w:right w:val="single" w:sz="12" w:space="0" w:color="auto"/>
             </w:tcBorders>
@@ -2866,7 +2980,7 @@
               <w:jc w:val="center"/>
               <w:rPr>
                 <w:rFonts w:ascii="Verdana" w:hAnsi="Verdana" w:cs="Arial"/>
-                <w:bCs/>
+                <w:b/>
                 <w:sz w:val="16"/>
                 <w:szCs w:val="16"/>
               </w:rPr>
@@ -2884,7 +2998,7 @@
         </w:tc>
         <w:tc>
           <w:tcPr>
-            <w:tcW w:w="1620" w:type="dxa"/>
+            <w:tcW w:w="2160" w:type="dxa"/>
             <w:vAlign w:val="center"/>
           </w:tcPr>
           <w:p>
@@ -2909,7 +3023,7 @@
         </w:tc>
         <w:tc>
           <w:tcPr>
-            <w:tcW w:w="2610" w:type="dxa"/>
+            <w:tcW w:w="2070" w:type="dxa"/>
             <w:tcBorders>
               <w:right w:val="single" w:sz="12" w:space="0" w:color="auto"/>
             </w:tcBorders>
@@ -2962,7 +3076,7 @@
           </w:tblBorders>
         </w:tblPrEx>
         <w:trPr>
-          <w:trHeight w:val="230"/>
+          <w:trHeight w:val="38"/>
         </w:trPr>
         <w:tc>
           <w:tcPr>
@@ -2979,22 +3093,59 @@
           <w:p>
             <w:pPr>
               <w:rPr>
+                <w:rFonts w:ascii="Verdana" w:hAnsi="Verdana" w:cs="Arial"/>
+                <w:b/>
+                <w:color w:val="000000"/>
+                <w:sz w:val="16"/>
+                <w:szCs w:val="16"/>
+              </w:rPr>
+            </w:pPr>
+            <w:bookmarkStart w:id="1" w:name="_Hlk84622542"/>
+            <w:r>
+              <w:rPr>
+                <w:rFonts w:ascii="Verdana" w:hAnsi="Verdana" w:cs="Arial"/>
+                <w:b/>
+                <w:color w:val="000000"/>
+                <w:sz w:val="16"/>
+                <w:szCs w:val="16"/>
+              </w:rPr>
+              <w:t>Special Instructions</w:t>
+            </w:r>
+            <w:r>
+              <w:rPr>
+                <w:rFonts w:ascii="Verdana" w:hAnsi="Verdana" w:cs="Arial"/>
+                <w:b/>
+                <w:color w:val="000000"/>
+                <w:sz w:val="16"/>
+                <w:szCs w:val="16"/>
+              </w:rPr>
+              <w:t xml:space="preserve">: </w:t>
+            </w:r>
+            <w:r>
+              <w:rPr>
                 <w:rFonts w:ascii="Verdana" w:hAnsi="Verdana"/>
-                <w:b/>
-                <w:sz w:val="16"/>
-                <w:szCs w:val="16"/>
-              </w:rPr>
-            </w:pPr>
-            <w:bookmarkStart w:id="1" w:name="_Hlk84622542"/>
-            <w:r>
-              <w:rPr>
-                <w:rFonts w:ascii="Verdana" w:hAnsi="Verdana" w:cs="Arial"/>
-                <w:b/>
-                <w:color w:val="000000"/>
-                <w:sz w:val="16"/>
-                <w:szCs w:val="16"/>
-              </w:rPr>
-              <w:t>SPECIAL INSTRUCTIONS:</w:t>
+                <w:sz w:val="18"/>
+                <w:szCs w:val="18"/>
+              </w:rPr>
+              <w:t>{{</w:t>
+            </w:r>
+            <w:proofErr w:type="spellStart"/>
+            <w:r>
+              <w:rPr>
+                <w:rFonts w:ascii="Verdana" w:hAnsi="Verdana"/>
+                <w:sz w:val="18"/>
+                <w:szCs w:val="18"/>
+              </w:rPr>
+              <w:t>special_instructions</w:t>
+            </w:r>
+            <w:proofErr w:type="spellEnd"/>
+            <w:r>
+              <w:rPr>
+                <w:rFonts w:ascii="Verdana" w:hAnsi="Verdana"/>
+                <w:sz w:val="18"/>
+                <w:szCs w:val="18"/>
+              </w:rPr>
+              <w:t>}}</w:t>
             </w:r>
           </w:p>
         </w:tc>
@@ -3032,14 +3183,6 @@
                 <w:szCs w:val="18"/>
               </w:rPr>
             </w:pPr>
-            <w:r>
-              <w:rPr>
-                <w:rFonts w:ascii="Verdana" w:hAnsi="Verdana"/>
-                <w:sz w:val="18"/>
-                <w:szCs w:val="18"/>
-              </w:rPr>
-              <w:t>{{special_instructions}}</w:t>
-            </w:r>
           </w:p>
         </w:tc>
       </w:tr>
@@ -3084,7 +3227,6 @@
                 <w:sz w:val="16"/>
                 <w:szCs w:val="16"/>
               </w:rPr>
-              <w:lastRenderedPageBreak/>
               <w:t xml:space="preserve">SHIP FROM:  </w:t>
             </w:r>
             <w:sdt>
@@ -3633,6 +3775,7 @@
                 <w:sz w:val="16"/>
                 <w:szCs w:val="16"/>
               </w:rPr>
+              <w:lastRenderedPageBreak/>
               <w:t>Hospital/Facility Name</w:t>
             </w:r>
           </w:p>
@@ -4331,17 +4474,151 @@
         <w:ind w:left="90"/>
         <w:rPr>
           <w:rFonts w:ascii="Verdana" w:hAnsi="Verdana"/>
+          <w:i/>
+          <w:iCs/>
+        </w:rPr>
+      </w:pPr>
+      <w:r>
+        <w:rPr>
+          <w:rFonts w:ascii="Verdana" w:hAnsi="Verdana"/>
           <w:b/>
           <w:bCs/>
           <w:i/>
           <w:iCs/>
         </w:rPr>
-      </w:pPr>
+        <w:t>Clinical</w:t>
+      </w:r>
+      <w:r>
+        <w:rPr>
+          <w:rFonts w:ascii="Verdana" w:hAnsi="Verdana"/>
+          <w:b/>
+          <w:bCs/>
+          <w:i/>
+          <w:iCs/>
+        </w:rPr>
+        <w:t xml:space="preserve"> Sign-off</w:t>
+      </w:r>
     </w:p>
+    <w:tbl>
+      <w:tblPr>
+        <w:tblW w:w="10857" w:type="dxa"/>
+        <w:tblInd w:w="108" w:type="dxa"/>
+        <w:tblBorders>
+          <w:top w:val="single" w:sz="12" w:space="0" w:color="auto"/>
+          <w:left w:val="single" w:sz="12" w:space="0" w:color="auto"/>
+          <w:bottom w:val="single" w:sz="12" w:space="0" w:color="auto"/>
+          <w:right w:val="single" w:sz="12" w:space="0" w:color="auto"/>
+          <w:insideH w:val="single" w:sz="12" w:space="0" w:color="auto"/>
+          <w:insideV w:val="single" w:sz="12" w:space="0" w:color="auto"/>
+        </w:tblBorders>
+        <w:tblLayout w:type="fixed"/>
+        <w:tblLook w:val="0000" w:firstRow="0" w:lastRow="0" w:firstColumn="0" w:lastColumn="0" w:noHBand="0" w:noVBand="0"/>
+      </w:tblPr>
+      <w:tblGrid>
+        <w:gridCol w:w="4107"/>
+        <w:gridCol w:w="4083"/>
+        <w:gridCol w:w="2667"/>
+      </w:tblGrid>
+      <w:tr>
+        <w:trPr>
+          <w:cantSplit/>
+          <w:trHeight w:val="504"/>
+        </w:trPr>
+        <w:tc>
+          <w:tcPr>
+            <w:tcW w:w="4107" w:type="dxa"/>
+            <w:tcBorders>
+              <w:right w:val="nil"/>
+            </w:tcBorders>
+          </w:tcPr>
+          <w:p>
+            <w:pPr>
+              <w:rPr>
+                <w:rFonts w:ascii="Verdana" w:hAnsi="Verdana" w:cs="Arial"/>
+                <w:b/>
+                <w:sz w:val="18"/>
+              </w:rPr>
+            </w:pPr>
+            <w:r>
+              <w:rPr>
+                <w:rFonts w:ascii="Verdana" w:hAnsi="Verdana" w:cs="Arial"/>
+                <w:b/>
+                <w:sz w:val="18"/>
+              </w:rPr>
+              <w:t>Name:</w:t>
+            </w:r>
+          </w:p>
+          <w:p>
+            <w:pPr>
+              <w:rPr>
+                <w:rFonts w:ascii="Verdana" w:hAnsi="Verdana" w:cs="Arial"/>
+                <w:b/>
+                <w:sz w:val="18"/>
+              </w:rPr>
+            </w:pPr>
+          </w:p>
+        </w:tc>
+        <w:tc>
+          <w:tcPr>
+            <w:tcW w:w="4083" w:type="dxa"/>
+            <w:tcBorders>
+              <w:left w:val="nil"/>
+            </w:tcBorders>
+          </w:tcPr>
+          <w:p>
+            <w:pPr>
+              <w:rPr>
+                <w:rFonts w:ascii="Verdana" w:hAnsi="Verdana" w:cs="Arial"/>
+                <w:b/>
+                <w:sz w:val="18"/>
+              </w:rPr>
+            </w:pPr>
+            <w:r>
+              <w:rPr>
+                <w:rFonts w:ascii="Verdana" w:hAnsi="Verdana" w:cs="Arial"/>
+                <w:b/>
+                <w:sz w:val="18"/>
+              </w:rPr>
+              <w:t>Sign:</w:t>
+            </w:r>
+          </w:p>
+        </w:tc>
+        <w:tc>
+          <w:tcPr>
+            <w:tcW w:w="2667" w:type="dxa"/>
+          </w:tcPr>
+          <w:p>
+            <w:pPr>
+              <w:rPr>
+                <w:rFonts w:ascii="Verdana" w:hAnsi="Verdana" w:cs="Arial"/>
+                <w:b/>
+                <w:sz w:val="18"/>
+              </w:rPr>
+            </w:pPr>
+            <w:r>
+              <w:rPr>
+                <w:rFonts w:ascii="Verdana" w:hAnsi="Verdana" w:cs="Arial"/>
+                <w:b/>
+                <w:sz w:val="18"/>
+              </w:rPr>
+              <w:t>DATE:</w:t>
+            </w:r>
+          </w:p>
+          <w:p>
+            <w:pPr>
+              <w:rPr>
+                <w:rFonts w:ascii="Verdana" w:hAnsi="Verdana" w:cs="Arial"/>
+                <w:b/>
+                <w:sz w:val="18"/>
+              </w:rPr>
+            </w:pPr>
+          </w:p>
+        </w:tc>
+      </w:tr>
+    </w:tbl>
     <w:p>
       <w:pPr>
         <w:spacing w:before="60" w:after="60"/>
-        <w:ind w:left="90"/>
         <w:rPr>
           <w:rFonts w:ascii="Verdana" w:hAnsi="Verdana"/>
           <w:i/>
@@ -4545,7 +4822,17 @@
           <w:i/>
           <w:iCs/>
         </w:rPr>
-        <w:t xml:space="preserve"> to complete </w:t>
+        <w:t xml:space="preserve"> to complete</w:t>
+      </w:r>
+      <w:r>
+        <w:rPr>
+          <w:rFonts w:ascii="Verdana" w:hAnsi="Verdana"/>
+          <w:b/>
+          <w:bCs/>
+          <w:i/>
+          <w:iCs/>
+        </w:rPr>
+        <w:t xml:space="preserve"> </w:t>
       </w:r>
     </w:p>
     <w:tbl>
@@ -4596,7 +4883,34 @@
                 <w:sz w:val="16"/>
                 <w:szCs w:val="16"/>
               </w:rPr>
-              <w:t>Transfer Number(s):</w:t>
+              <w:t>Tra</w:t>
+            </w:r>
+            <w:r>
+              <w:rPr>
+                <w:rFonts w:ascii="Verdana" w:hAnsi="Verdana" w:cs="Arial"/>
+                <w:b/>
+                <w:sz w:val="16"/>
+                <w:szCs w:val="16"/>
+              </w:rPr>
+              <w:t>nsaction</w:t>
+            </w:r>
+            <w:r>
+              <w:rPr>
+                <w:rFonts w:ascii="Verdana" w:hAnsi="Verdana" w:cs="Arial"/>
+                <w:b/>
+                <w:sz w:val="16"/>
+                <w:szCs w:val="16"/>
+              </w:rPr>
+              <w:t xml:space="preserve"> </w:t>
+            </w:r>
+            <w:r>
+              <w:rPr>
+                <w:rFonts w:ascii="Verdana" w:hAnsi="Verdana" w:cs="Arial"/>
+                <w:b/>
+                <w:sz w:val="16"/>
+                <w:szCs w:val="16"/>
+              </w:rPr>
+              <w:t>Number(s):</w:t>
             </w:r>
             <w:r>
               <w:rPr>
@@ -4713,7 +5027,16 @@
                 <w:sz w:val="16"/>
                 <w:szCs w:val="16"/>
               </w:rPr>
-              <w:t>Tracking Number(s):</w:t>
+              <w:t>Tracking Number(s)</w:t>
+            </w:r>
+            <w:r>
+              <w:rPr>
+                <w:rFonts w:ascii="Verdana" w:hAnsi="Verdana" w:cs="Arial"/>
+                <w:b/>
+                <w:sz w:val="16"/>
+                <w:szCs w:val="16"/>
+              </w:rPr>
+              <w:t>:</w:t>
             </w:r>
           </w:p>
         </w:tc>
@@ -4771,7 +5094,16 @@
                 <w:sz w:val="16"/>
                 <w:szCs w:val="16"/>
               </w:rPr>
-              <w:t xml:space="preserve">Comments:  </w:t>
+              <w:t>Comments</w:t>
+            </w:r>
+            <w:r>
+              <w:rPr>
+                <w:rFonts w:ascii="Verdana" w:hAnsi="Verdana" w:cs="Arial"/>
+                <w:b/>
+                <w:sz w:val="16"/>
+                <w:szCs w:val="16"/>
+              </w:rPr>
+              <w:t xml:space="preserve">:  </w:t>
             </w:r>
             <w:sdt>
               <w:sdtPr>
@@ -5142,16 +5474,13 @@
         </w:rPr>
       </w:pPr>
     </w:p>
-    <w:p/>
     <w:sectPr>
-      <w:headerReference w:type="even" r:id="rId6"/>
-      <w:headerReference w:type="default" r:id="rId7"/>
-      <w:footerReference w:type="even" r:id="rId8"/>
-      <w:footerReference w:type="default" r:id="rId9"/>
-      <w:headerReference w:type="first" r:id="rId10"/>
-      <w:footerReference w:type="first" r:id="rId11"/>
+      <w:headerReference w:type="default" r:id="rId6"/>
+      <w:footerReference w:type="default" r:id="rId7"/>
+      <w:headerReference w:type="first" r:id="rId8"/>
+      <w:footerReference w:type="first" r:id="rId9"/>
       <w:pgSz w:w="12240" w:h="15840" w:code="1"/>
-      <w:pgMar w:top="288" w:right="634" w:bottom="720" w:left="634" w:header="360" w:footer="144" w:gutter="0"/>
+      <w:pgMar w:top="168" w:right="634" w:bottom="720" w:left="634" w:header="360" w:footer="0" w:gutter="0"/>
       <w:cols w:space="720"/>
       <w:titlePg/>
       <w:docGrid w:linePitch="272"/>
@@ -5180,26 +5509,6 @@
 </file>
 
 <file path=word/footer1.xml><?xml version="1.0" encoding="utf-8"?>
-<w:ftr xmlns:wpc="http://schemas.microsoft.com/office/word/2010/wordprocessingCanvas" xmlns:cx="http://schemas.microsoft.com/office/drawing/2014/chartex" xmlns:cx1="http://schemas.microsoft.com/office/drawing/2015/9/8/chartex" xmlns:cx2="http://schemas.microsoft.com/office/drawing/2015/10/21/chartex" xmlns:cx3="http://schemas.microsoft.com/office/drawing/2016/5/9/chartex" xmlns:cx4="http://schemas.microsoft.com/office/drawing/2016/5/10/chartex" xmlns:cx5="http://schemas.microsoft.com/office/drawing/2016/5/11/chartex" xmlns:cx6="http://schemas.microsoft.com/office/drawing/2016/5/12/chartex" xmlns:cx7="http://schemas.microsoft.com/office/drawing/2016/5/13/chartex" xmlns:cx8="http://schemas.microsoft.com/office/drawing/2016/5/14/chartex" xmlns:mc="http://schemas.openxmlformats.org/markup-compatibility/2006" xmlns:aink="http://schemas.microsoft.com/office/drawing/2016/ink" xmlns:am3d="http://schemas.microsoft.com/office/drawing/2017/model3d" xmlns:o="urn:schemas-microsoft-com:office:office" xmlns:r="http://schemas.openxmlformats.org/officeDocument/2006/relationships" xmlns:m="http://schemas.openxmlformats.org/officeDocument/2006/math" xmlns:v="urn:schemas-microsoft-com:vml" xmlns:wp14="http://schemas.microsoft.com/office/word/2010/wordprocessingDrawing" xmlns:wp="http://schemas.openxmlformats.org/drawingml/2006/wordprocessingDrawing" xmlns:w10="urn:schemas-microsoft-com:office:word" xmlns:w="http://schemas.openxmlformats.org/wordprocessingml/2006/main" xmlns:w14="http://schemas.microsoft.com/office/word/2010/wordml" xmlns:w15="http://schemas.microsoft.com/office/word/2012/wordml" xmlns:w16cex="http://schemas.microsoft.com/office/word/2018/wordml/cex" xmlns:w16cid="http://schemas.microsoft.com/office/word/2016/wordml/cid" xmlns:w16="http://schemas.microsoft.com/office/word/2018/wordml" xmlns:w16sdtdh="http://schemas.microsoft.com/office/word/2020/wordml/sdtdatahash" xmlns:w16se="http://schemas.microsoft.com/office/word/2015/wordml/symex" xmlns:wpg="http://schemas.microsoft.com/office/word/2010/wordprocessingGroup" xmlns:wpi="http://schemas.microsoft.com/office/word/2010/wordprocessingInk" xmlns:wne="http://schemas.microsoft.com/office/word/2006/wordml" xmlns:wps="http://schemas.microsoft.com/office/word/2010/wordprocessingShape" mc:Ignorable="w14 w15 w16se w16cid w16 w16cex w16sdtdh wp14">
-  <w:p>
-    <w:pPr>
-      <w:pStyle w:val="Footer"/>
-    </w:pPr>
-  </w:p>
-</w:ftr>
-</file>
-
-<file path=word/footer2.xml><?xml version="1.0" encoding="utf-8"?>
-<w:ftr xmlns:wpc="http://schemas.microsoft.com/office/word/2010/wordprocessingCanvas" xmlns:cx="http://schemas.microsoft.com/office/drawing/2014/chartex" xmlns:cx1="http://schemas.microsoft.com/office/drawing/2015/9/8/chartex" xmlns:cx2="http://schemas.microsoft.com/office/drawing/2015/10/21/chartex" xmlns:cx3="http://schemas.microsoft.com/office/drawing/2016/5/9/chartex" xmlns:cx4="http://schemas.microsoft.com/office/drawing/2016/5/10/chartex" xmlns:cx5="http://schemas.microsoft.com/office/drawing/2016/5/11/chartex" xmlns:cx6="http://schemas.microsoft.com/office/drawing/2016/5/12/chartex" xmlns:cx7="http://schemas.microsoft.com/office/drawing/2016/5/13/chartex" xmlns:cx8="http://schemas.microsoft.com/office/drawing/2016/5/14/chartex" xmlns:mc="http://schemas.openxmlformats.org/markup-compatibility/2006" xmlns:aink="http://schemas.microsoft.com/office/drawing/2016/ink" xmlns:am3d="http://schemas.microsoft.com/office/drawing/2017/model3d" xmlns:o="urn:schemas-microsoft-com:office:office" xmlns:r="http://schemas.openxmlformats.org/officeDocument/2006/relationships" xmlns:m="http://schemas.openxmlformats.org/officeDocument/2006/math" xmlns:v="urn:schemas-microsoft-com:vml" xmlns:wp14="http://schemas.microsoft.com/office/word/2010/wordprocessingDrawing" xmlns:wp="http://schemas.openxmlformats.org/drawingml/2006/wordprocessingDrawing" xmlns:w10="urn:schemas-microsoft-com:office:word" xmlns:w="http://schemas.openxmlformats.org/wordprocessingml/2006/main" xmlns:w14="http://schemas.microsoft.com/office/word/2010/wordml" xmlns:w15="http://schemas.microsoft.com/office/word/2012/wordml" xmlns:w16cex="http://schemas.microsoft.com/office/word/2018/wordml/cex" xmlns:w16cid="http://schemas.microsoft.com/office/word/2016/wordml/cid" xmlns:w16="http://schemas.microsoft.com/office/word/2018/wordml" xmlns:w16sdtdh="http://schemas.microsoft.com/office/word/2020/wordml/sdtdatahash" xmlns:w16se="http://schemas.microsoft.com/office/word/2015/wordml/symex" xmlns:wpg="http://schemas.microsoft.com/office/word/2010/wordprocessingGroup" xmlns:wpi="http://schemas.microsoft.com/office/word/2010/wordprocessingInk" xmlns:wne="http://schemas.microsoft.com/office/word/2006/wordml" xmlns:wps="http://schemas.microsoft.com/office/word/2010/wordprocessingShape" mc:Ignorable="w14 w15 w16se w16cid w16 w16cex w16sdtdh wp14">
-  <w:p>
-    <w:pPr>
-      <w:pStyle w:val="Footer"/>
-    </w:pPr>
-  </w:p>
-</w:ftr>
-</file>
-
-<file path=word/footer3.xml><?xml version="1.0" encoding="utf-8"?>
 <w:ftr xmlns:wpc="http://schemas.microsoft.com/office/word/2010/wordprocessingCanvas" xmlns:cx="http://schemas.microsoft.com/office/drawing/2014/chartex" xmlns:cx1="http://schemas.microsoft.com/office/drawing/2015/9/8/chartex" xmlns:cx2="http://schemas.microsoft.com/office/drawing/2015/10/21/chartex" xmlns:cx3="http://schemas.microsoft.com/office/drawing/2016/5/9/chartex" xmlns:cx4="http://schemas.microsoft.com/office/drawing/2016/5/10/chartex" xmlns:cx5="http://schemas.microsoft.com/office/drawing/2016/5/11/chartex" xmlns:cx6="http://schemas.microsoft.com/office/drawing/2016/5/12/chartex" xmlns:cx7="http://schemas.microsoft.com/office/drawing/2016/5/13/chartex" xmlns:cx8="http://schemas.microsoft.com/office/drawing/2016/5/14/chartex" xmlns:mc="http://schemas.openxmlformats.org/markup-compatibility/2006" xmlns:aink="http://schemas.microsoft.com/office/drawing/2016/ink" xmlns:am3d="http://schemas.microsoft.com/office/drawing/2017/model3d" xmlns:o="urn:schemas-microsoft-com:office:office" xmlns:r="http://schemas.openxmlformats.org/officeDocument/2006/relationships" xmlns:m="http://schemas.openxmlformats.org/officeDocument/2006/math" xmlns:v="urn:schemas-microsoft-com:vml" xmlns:wp14="http://schemas.microsoft.com/office/word/2010/wordprocessingDrawing" xmlns:wp="http://schemas.openxmlformats.org/drawingml/2006/wordprocessingDrawing" xmlns:w10="urn:schemas-microsoft-com:office:word" xmlns:w="http://schemas.openxmlformats.org/wordprocessingml/2006/main" xmlns:w14="http://schemas.microsoft.com/office/word/2010/wordml" xmlns:w15="http://schemas.microsoft.com/office/word/2012/wordml" xmlns:w16cex="http://schemas.microsoft.com/office/word/2018/wordml/cex" xmlns:w16cid="http://schemas.microsoft.com/office/word/2016/wordml/cid" xmlns:w16="http://schemas.microsoft.com/office/word/2018/wordml" xmlns:w16sdtdh="http://schemas.microsoft.com/office/word/2020/wordml/sdtdatahash" xmlns:w16se="http://schemas.microsoft.com/office/word/2015/wordml/symex" xmlns:wpg="http://schemas.microsoft.com/office/word/2010/wordprocessingGroup" xmlns:wpi="http://schemas.microsoft.com/office/word/2010/wordprocessingInk" xmlns:wne="http://schemas.microsoft.com/office/word/2006/wordml" xmlns:wps="http://schemas.microsoft.com/office/word/2010/wordprocessingShape" mc:Ignorable="w14 w15 w16se w16cid w16 w16cex w16sdtdh wp14">
   <w:p>
     <w:pPr>
@@ -5246,7 +5555,13 @@
       <w:t>106</w:t>
     </w:r>
     <w:r>
-      <w:t xml:space="preserve"> Rev A </w:t>
+      <w:t xml:space="preserve"> Rev </w:t>
+    </w:r>
+    <w:r>
+      <w:t>B</w:t>
+    </w:r>
+    <w:r>
+      <w:t xml:space="preserve"> </w:t>
     </w:r>
     <w:r>
       <w:br/>
@@ -5280,7 +5595,7 @@
       <w:fldChar w:fldCharType="separate"/>
     </w:r>
     <w:r>
-      <w:t>1</w:t>
+      <w:t>2</w:t>
     </w:r>
     <w:r>
       <w:fldChar w:fldCharType="end"/>
@@ -5290,6 +5605,92 @@
     <w:pPr>
       <w:pStyle w:val="Footer"/>
     </w:pPr>
+  </w:p>
+</w:ftr>
+</file>
+
+<file path=word/footer2.xml><?xml version="1.0" encoding="utf-8"?>
+<w:ftr xmlns:wpc="http://schemas.microsoft.com/office/word/2010/wordprocessingCanvas" xmlns:cx="http://schemas.microsoft.com/office/drawing/2014/chartex" xmlns:cx1="http://schemas.microsoft.com/office/drawing/2015/9/8/chartex" xmlns:cx2="http://schemas.microsoft.com/office/drawing/2015/10/21/chartex" xmlns:cx3="http://schemas.microsoft.com/office/drawing/2016/5/9/chartex" xmlns:cx4="http://schemas.microsoft.com/office/drawing/2016/5/10/chartex" xmlns:cx5="http://schemas.microsoft.com/office/drawing/2016/5/11/chartex" xmlns:cx6="http://schemas.microsoft.com/office/drawing/2016/5/12/chartex" xmlns:cx7="http://schemas.microsoft.com/office/drawing/2016/5/13/chartex" xmlns:cx8="http://schemas.microsoft.com/office/drawing/2016/5/14/chartex" xmlns:mc="http://schemas.openxmlformats.org/markup-compatibility/2006" xmlns:aink="http://schemas.microsoft.com/office/drawing/2016/ink" xmlns:am3d="http://schemas.microsoft.com/office/drawing/2017/model3d" xmlns:o="urn:schemas-microsoft-com:office:office" xmlns:r="http://schemas.openxmlformats.org/officeDocument/2006/relationships" xmlns:m="http://schemas.openxmlformats.org/officeDocument/2006/math" xmlns:v="urn:schemas-microsoft-com:vml" xmlns:wp14="http://schemas.microsoft.com/office/word/2010/wordprocessingDrawing" xmlns:wp="http://schemas.openxmlformats.org/drawingml/2006/wordprocessingDrawing" xmlns:w10="urn:schemas-microsoft-com:office:word" xmlns:w="http://schemas.openxmlformats.org/wordprocessingml/2006/main" xmlns:w14="http://schemas.microsoft.com/office/word/2010/wordml" xmlns:w15="http://schemas.microsoft.com/office/word/2012/wordml" xmlns:w16cex="http://schemas.microsoft.com/office/word/2018/wordml/cex" xmlns:w16cid="http://schemas.microsoft.com/office/word/2016/wordml/cid" xmlns:w16="http://schemas.microsoft.com/office/word/2018/wordml" xmlns:w16sdtdh="http://schemas.microsoft.com/office/word/2020/wordml/sdtdatahash" xmlns:w16se="http://schemas.microsoft.com/office/word/2015/wordml/symex" xmlns:wpg="http://schemas.microsoft.com/office/word/2010/wordprocessingGroup" xmlns:wpi="http://schemas.microsoft.com/office/word/2010/wordprocessingInk" xmlns:wne="http://schemas.microsoft.com/office/word/2006/wordml" xmlns:wps="http://schemas.microsoft.com/office/word/2010/wordprocessingShape" mc:Ignorable="w14 w15 w16se w16cid w16 w16cex w16sdtdh wp14">
+  <w:p>
+    <w:pPr>
+      <w:pStyle w:val="Footer"/>
+      <w:jc w:val="right"/>
+    </w:pPr>
+    <w:r>
+      <w:rPr>
+        <w:rFonts w:eastAsia="Calibri"/>
+      </w:rPr>
+      <w:t xml:space="preserve">Form, </w:t>
+    </w:r>
+    <w:r>
+      <w:rPr>
+        <w:rFonts w:eastAsia="Calibri"/>
+      </w:rPr>
+      <w:t xml:space="preserve">Product </w:t>
+    </w:r>
+    <w:r>
+      <w:rPr>
+        <w:rFonts w:eastAsia="Calibri"/>
+      </w:rPr>
+      <w:t xml:space="preserve">Distribution </w:t>
+    </w:r>
+    <w:r>
+      <w:rPr>
+        <w:rFonts w:eastAsia="Calibri"/>
+      </w:rPr>
+      <w:t>(Ship) Request</w:t>
+    </w:r>
+  </w:p>
+  <w:p>
+    <w:pPr>
+      <w:pStyle w:val="Footer"/>
+      <w:tabs>
+        <w:tab w:val="clear" w:pos="8640"/>
+      </w:tabs>
+      <w:jc w:val="right"/>
+    </w:pPr>
+    <w:r>
+      <w:t>730-00</w:t>
+    </w:r>
+    <w:r>
+      <w:t>106</w:t>
+    </w:r>
+    <w:r>
+      <w:t xml:space="preserve"> Rev </w:t>
+    </w:r>
+    <w:r>
+      <w:t>B</w:t>
+    </w:r>
+    <w:r>
+      <w:t xml:space="preserve"> </w:t>
+    </w:r>
+    <w:r>
+      <w:br/>
+      <w:t xml:space="preserve">Page </w:t>
+    </w:r>
+    <w:r>
+      <w:fldChar w:fldCharType="begin"/>
+    </w:r>
+    <w:r>
+      <w:instrText xml:space="preserve"> PAGE </w:instrText>
+    </w:r>
+    <w:r>
+      <w:fldChar w:fldCharType="separate"/>
+    </w:r>
+    <w:r>
+      <w:t>1</w:t>
+    </w:r>
+    <w:r>
+      <w:fldChar w:fldCharType="end"/>
+    </w:r>
+    <w:r>
+      <w:t xml:space="preserve"> of </w:t>
+    </w:r>
+    <w:fldSimple w:instr=" NUMPAGES   \* MERGEFORMAT ">
+      <w:r>
+        <w:t>1</w:t>
+      </w:r>
+    </w:fldSimple>
   </w:p>
   <w:p>
     <w:pPr>
@@ -5324,26 +5725,6 @@
 </file>
 
 <file path=word/header1.xml><?xml version="1.0" encoding="utf-8"?>
-<w:hdr xmlns:wpc="http://schemas.microsoft.com/office/word/2010/wordprocessingCanvas" xmlns:cx="http://schemas.microsoft.com/office/drawing/2014/chartex" xmlns:cx1="http://schemas.microsoft.com/office/drawing/2015/9/8/chartex" xmlns:cx2="http://schemas.microsoft.com/office/drawing/2015/10/21/chartex" xmlns:cx3="http://schemas.microsoft.com/office/drawing/2016/5/9/chartex" xmlns:cx4="http://schemas.microsoft.com/office/drawing/2016/5/10/chartex" xmlns:cx5="http://schemas.microsoft.com/office/drawing/2016/5/11/chartex" xmlns:cx6="http://schemas.microsoft.com/office/drawing/2016/5/12/chartex" xmlns:cx7="http://schemas.microsoft.com/office/drawing/2016/5/13/chartex" xmlns:cx8="http://schemas.microsoft.com/office/drawing/2016/5/14/chartex" xmlns:mc="http://schemas.openxmlformats.org/markup-compatibility/2006" xmlns:aink="http://schemas.microsoft.com/office/drawing/2016/ink" xmlns:am3d="http://schemas.microsoft.com/office/drawing/2017/model3d" xmlns:o="urn:schemas-microsoft-com:office:office" xmlns:r="http://schemas.openxmlformats.org/officeDocument/2006/relationships" xmlns:m="http://schemas.openxmlformats.org/officeDocument/2006/math" xmlns:v="urn:schemas-microsoft-com:vml" xmlns:wp14="http://schemas.microsoft.com/office/word/2010/wordprocessingDrawing" xmlns:wp="http://schemas.openxmlformats.org/drawingml/2006/wordprocessingDrawing" xmlns:w10="urn:schemas-microsoft-com:office:word" xmlns:w="http://schemas.openxmlformats.org/wordprocessingml/2006/main" xmlns:w14="http://schemas.microsoft.com/office/word/2010/wordml" xmlns:w15="http://schemas.microsoft.com/office/word/2012/wordml" xmlns:w16cex="http://schemas.microsoft.com/office/word/2018/wordml/cex" xmlns:w16cid="http://schemas.microsoft.com/office/word/2016/wordml/cid" xmlns:w16="http://schemas.microsoft.com/office/word/2018/wordml" xmlns:w16sdtdh="http://schemas.microsoft.com/office/word/2020/wordml/sdtdatahash" xmlns:w16se="http://schemas.microsoft.com/office/word/2015/wordml/symex" xmlns:wpg="http://schemas.microsoft.com/office/word/2010/wordprocessingGroup" xmlns:wpi="http://schemas.microsoft.com/office/word/2010/wordprocessingInk" xmlns:wne="http://schemas.microsoft.com/office/word/2006/wordml" xmlns:wps="http://schemas.microsoft.com/office/word/2010/wordprocessingShape" mc:Ignorable="w14 w15 w16se w16cid w16 w16cex w16sdtdh wp14">
-  <w:p>
-    <w:pPr>
-      <w:pStyle w:val="Header"/>
-    </w:pPr>
-  </w:p>
-</w:hdr>
-</file>
-
-<file path=word/header2.xml><?xml version="1.0" encoding="utf-8"?>
-<w:hdr xmlns:wpc="http://schemas.microsoft.com/office/word/2010/wordprocessingCanvas" xmlns:cx="http://schemas.microsoft.com/office/drawing/2014/chartex" xmlns:cx1="http://schemas.microsoft.com/office/drawing/2015/9/8/chartex" xmlns:cx2="http://schemas.microsoft.com/office/drawing/2015/10/21/chartex" xmlns:cx3="http://schemas.microsoft.com/office/drawing/2016/5/9/chartex" xmlns:cx4="http://schemas.microsoft.com/office/drawing/2016/5/10/chartex" xmlns:cx5="http://schemas.microsoft.com/office/drawing/2016/5/11/chartex" xmlns:cx6="http://schemas.microsoft.com/office/drawing/2016/5/12/chartex" xmlns:cx7="http://schemas.microsoft.com/office/drawing/2016/5/13/chartex" xmlns:cx8="http://schemas.microsoft.com/office/drawing/2016/5/14/chartex" xmlns:mc="http://schemas.openxmlformats.org/markup-compatibility/2006" xmlns:aink="http://schemas.microsoft.com/office/drawing/2016/ink" xmlns:am3d="http://schemas.microsoft.com/office/drawing/2017/model3d" xmlns:o="urn:schemas-microsoft-com:office:office" xmlns:r="http://schemas.openxmlformats.org/officeDocument/2006/relationships" xmlns:m="http://schemas.openxmlformats.org/officeDocument/2006/math" xmlns:v="urn:schemas-microsoft-com:vml" xmlns:wp14="http://schemas.microsoft.com/office/word/2010/wordprocessingDrawing" xmlns:wp="http://schemas.openxmlformats.org/drawingml/2006/wordprocessingDrawing" xmlns:w10="urn:schemas-microsoft-com:office:word" xmlns:w="http://schemas.openxmlformats.org/wordprocessingml/2006/main" xmlns:w14="http://schemas.microsoft.com/office/word/2010/wordml" xmlns:w15="http://schemas.microsoft.com/office/word/2012/wordml" xmlns:w16cex="http://schemas.microsoft.com/office/word/2018/wordml/cex" xmlns:w16cid="http://schemas.microsoft.com/office/word/2016/wordml/cid" xmlns:w16="http://schemas.microsoft.com/office/word/2018/wordml" xmlns:w16sdtdh="http://schemas.microsoft.com/office/word/2020/wordml/sdtdatahash" xmlns:w16se="http://schemas.microsoft.com/office/word/2015/wordml/symex" xmlns:wpg="http://schemas.microsoft.com/office/word/2010/wordprocessingGroup" xmlns:wpi="http://schemas.microsoft.com/office/word/2010/wordprocessingInk" xmlns:wne="http://schemas.microsoft.com/office/word/2006/wordml" xmlns:wps="http://schemas.microsoft.com/office/word/2010/wordprocessingShape" mc:Ignorable="w14 w15 w16se w16cid w16 w16cex w16sdtdh wp14">
-  <w:p>
-    <w:pPr>
-      <w:pStyle w:val="Header"/>
-    </w:pPr>
-  </w:p>
-</w:hdr>
-</file>
-
-<file path=word/header3.xml><?xml version="1.0" encoding="utf-8"?>
 <w:hdr xmlns:wpc="http://schemas.microsoft.com/office/word/2010/wordprocessingCanvas" xmlns:cx="http://schemas.microsoft.com/office/drawing/2014/chartex" xmlns:cx1="http://schemas.microsoft.com/office/drawing/2015/9/8/chartex" xmlns:cx2="http://schemas.microsoft.com/office/drawing/2015/10/21/chartex" xmlns:cx3="http://schemas.microsoft.com/office/drawing/2016/5/9/chartex" xmlns:cx4="http://schemas.microsoft.com/office/drawing/2016/5/10/chartex" xmlns:cx5="http://schemas.microsoft.com/office/drawing/2016/5/11/chartex" xmlns:cx6="http://schemas.microsoft.com/office/drawing/2016/5/12/chartex" xmlns:cx7="http://schemas.microsoft.com/office/drawing/2016/5/13/chartex" xmlns:cx8="http://schemas.microsoft.com/office/drawing/2016/5/14/chartex" xmlns:mc="http://schemas.openxmlformats.org/markup-compatibility/2006" xmlns:aink="http://schemas.microsoft.com/office/drawing/2016/ink" xmlns:am3d="http://schemas.microsoft.com/office/drawing/2017/model3d" xmlns:o="urn:schemas-microsoft-com:office:office" xmlns:r="http://schemas.openxmlformats.org/officeDocument/2006/relationships" xmlns:m="http://schemas.openxmlformats.org/officeDocument/2006/math" xmlns:v="urn:schemas-microsoft-com:vml" xmlns:wp14="http://schemas.microsoft.com/office/word/2010/wordprocessingDrawing" xmlns:wp="http://schemas.openxmlformats.org/drawingml/2006/wordprocessingDrawing" xmlns:w10="urn:schemas-microsoft-com:office:word" xmlns:w="http://schemas.openxmlformats.org/wordprocessingml/2006/main" xmlns:w14="http://schemas.microsoft.com/office/word/2010/wordml" xmlns:w15="http://schemas.microsoft.com/office/word/2012/wordml" xmlns:w16cex="http://schemas.microsoft.com/office/word/2018/wordml/cex" xmlns:w16cid="http://schemas.microsoft.com/office/word/2016/wordml/cid" xmlns:w16="http://schemas.microsoft.com/office/word/2018/wordml" xmlns:w16sdtdh="http://schemas.microsoft.com/office/word/2020/wordml/sdtdatahash" xmlns:w16se="http://schemas.microsoft.com/office/word/2015/wordml/symex" xmlns:wpg="http://schemas.microsoft.com/office/word/2010/wordprocessingGroup" xmlns:wpi="http://schemas.microsoft.com/office/word/2010/wordprocessingInk" xmlns:wne="http://schemas.microsoft.com/office/word/2006/wordml" xmlns:wps="http://schemas.microsoft.com/office/word/2010/wordprocessingShape" mc:Ignorable="w14 w15 w16se w16cid w16 w16cex w16sdtdh wp14">
   <w:tbl>
     <w:tblPr>
@@ -5391,10 +5772,10 @@
               <w:szCs w:val="22"/>
             </w:rPr>
             <w:drawing>
-              <wp:inline distT="0" distB="0" distL="0" distR="0" wp14:anchorId="43766AFD" wp14:editId="17F09AE4">
+              <wp:inline distT="0" distB="0" distL="0" distR="0" wp14:anchorId="2AF0150C" wp14:editId="5764343E">
                 <wp:extent cx="1743710" cy="605790"/>
                 <wp:effectExtent l="0" t="0" r="0" b="0"/>
-                <wp:docPr id="1" name="Picture 31"/>
+                <wp:docPr id="11" name="Picture 31"/>
                 <wp:cNvGraphicFramePr>
                   <a:graphicFrameLocks xmlns:a="http://schemas.openxmlformats.org/drawingml/2006/main" noChangeAspect="1"/>
                 </wp:cNvGraphicFramePr>
@@ -5483,7 +5864,7 @@
     </w:tr>
     <w:tr>
       <w:trPr>
-        <w:trHeight w:val="635"/>
+        <w:trHeight w:val="350"/>
       </w:trPr>
       <w:tc>
         <w:tcPr>
@@ -5571,7 +5952,257 @@
             <w:rPr>
               <w:rFonts w:eastAsia="Calibri"/>
             </w:rPr>
-            <w:t>A</w:t>
+            <w:t>B</w:t>
+          </w:r>
+        </w:p>
+      </w:tc>
+    </w:tr>
+  </w:tbl>
+  <w:p>
+    <w:pPr>
+      <w:pStyle w:val="Header"/>
+      <w:tabs>
+        <w:tab w:val="clear" w:pos="4320"/>
+        <w:tab w:val="clear" w:pos="8640"/>
+        <w:tab w:val="left" w:pos="1260"/>
+      </w:tabs>
+    </w:pPr>
+  </w:p>
+</w:hdr>
+</file>
+
+<file path=word/header2.xml><?xml version="1.0" encoding="utf-8"?>
+<w:hdr xmlns:wpc="http://schemas.microsoft.com/office/word/2010/wordprocessingCanvas" xmlns:cx="http://schemas.microsoft.com/office/drawing/2014/chartex" xmlns:cx1="http://schemas.microsoft.com/office/drawing/2015/9/8/chartex" xmlns:cx2="http://schemas.microsoft.com/office/drawing/2015/10/21/chartex" xmlns:cx3="http://schemas.microsoft.com/office/drawing/2016/5/9/chartex" xmlns:cx4="http://schemas.microsoft.com/office/drawing/2016/5/10/chartex" xmlns:cx5="http://schemas.microsoft.com/office/drawing/2016/5/11/chartex" xmlns:cx6="http://schemas.microsoft.com/office/drawing/2016/5/12/chartex" xmlns:cx7="http://schemas.microsoft.com/office/drawing/2016/5/13/chartex" xmlns:cx8="http://schemas.microsoft.com/office/drawing/2016/5/14/chartex" xmlns:mc="http://schemas.openxmlformats.org/markup-compatibility/2006" xmlns:aink="http://schemas.microsoft.com/office/drawing/2016/ink" xmlns:am3d="http://schemas.microsoft.com/office/drawing/2017/model3d" xmlns:o="urn:schemas-microsoft-com:office:office" xmlns:r="http://schemas.openxmlformats.org/officeDocument/2006/relationships" xmlns:m="http://schemas.openxmlformats.org/officeDocument/2006/math" xmlns:v="urn:schemas-microsoft-com:vml" xmlns:wp14="http://schemas.microsoft.com/office/word/2010/wordprocessingDrawing" xmlns:wp="http://schemas.openxmlformats.org/drawingml/2006/wordprocessingDrawing" xmlns:w10="urn:schemas-microsoft-com:office:word" xmlns:w="http://schemas.openxmlformats.org/wordprocessingml/2006/main" xmlns:w14="http://schemas.microsoft.com/office/word/2010/wordml" xmlns:w15="http://schemas.microsoft.com/office/word/2012/wordml" xmlns:w16cex="http://schemas.microsoft.com/office/word/2018/wordml/cex" xmlns:w16cid="http://schemas.microsoft.com/office/word/2016/wordml/cid" xmlns:w16="http://schemas.microsoft.com/office/word/2018/wordml" xmlns:w16sdtdh="http://schemas.microsoft.com/office/word/2020/wordml/sdtdatahash" xmlns:w16se="http://schemas.microsoft.com/office/word/2015/wordml/symex" xmlns:wpg="http://schemas.microsoft.com/office/word/2010/wordprocessingGroup" xmlns:wpi="http://schemas.microsoft.com/office/word/2010/wordprocessingInk" xmlns:wne="http://schemas.microsoft.com/office/word/2006/wordml" xmlns:wps="http://schemas.microsoft.com/office/word/2010/wordprocessingShape" mc:Ignorable="w14 w15 w16se w16cid w16 w16cex w16sdtdh wp14">
+  <w:tbl>
+    <w:tblPr>
+      <w:tblW w:w="10867" w:type="dxa"/>
+      <w:tblInd w:w="108" w:type="dxa"/>
+      <w:tblBorders>
+        <w:top w:val="single" w:sz="4" w:space="0" w:color="BFBFBF"/>
+        <w:left w:val="single" w:sz="4" w:space="0" w:color="BFBFBF"/>
+        <w:bottom w:val="single" w:sz="4" w:space="0" w:color="BFBFBF"/>
+        <w:right w:val="single" w:sz="4" w:space="0" w:color="BFBFBF"/>
+        <w:insideH w:val="single" w:sz="4" w:space="0" w:color="BFBFBF"/>
+        <w:insideV w:val="single" w:sz="4" w:space="0" w:color="BFBFBF"/>
+      </w:tblBorders>
+      <w:tblLayout w:type="fixed"/>
+      <w:tblLook w:val="01E0" w:firstRow="1" w:lastRow="1" w:firstColumn="1" w:lastColumn="1" w:noHBand="0" w:noVBand="0"/>
+    </w:tblPr>
+    <w:tblGrid>
+      <w:gridCol w:w="3941"/>
+      <w:gridCol w:w="2947"/>
+      <w:gridCol w:w="3979"/>
+    </w:tblGrid>
+    <w:tr>
+      <w:trPr>
+        <w:trHeight w:val="257"/>
+      </w:trPr>
+      <w:tc>
+        <w:tcPr>
+          <w:tcW w:w="3941" w:type="dxa"/>
+          <w:vMerge w:val="restart"/>
+          <w:vAlign w:val="center"/>
+        </w:tcPr>
+        <w:p>
+          <w:pPr>
+            <w:spacing w:line="276" w:lineRule="auto"/>
+            <w:jc w:val="center"/>
+            <w:rPr>
+              <w:rFonts w:ascii="Calibri" w:eastAsia="Calibri" w:hAnsi="Calibri"/>
+              <w:szCs w:val="22"/>
+            </w:rPr>
+          </w:pPr>
+          <w:r>
+            <w:rPr>
+              <w:rFonts w:ascii="Calibri" w:eastAsia="Calibri" w:hAnsi="Calibri"/>
+              <w:noProof/>
+              <w:szCs w:val="22"/>
+            </w:rPr>
+            <w:drawing>
+              <wp:inline distT="0" distB="0" distL="0" distR="0" wp14:anchorId="43766AFD" wp14:editId="1202B905">
+                <wp:extent cx="1743710" cy="477078"/>
+                <wp:effectExtent l="0" t="0" r="0" b="0"/>
+                <wp:docPr id="12" name="Picture 31"/>
+                <wp:cNvGraphicFramePr>
+                  <a:graphicFrameLocks xmlns:a="http://schemas.openxmlformats.org/drawingml/2006/main" noChangeAspect="1"/>
+                </wp:cNvGraphicFramePr>
+                <a:graphic xmlns:a="http://schemas.openxmlformats.org/drawingml/2006/main">
+                  <a:graphicData uri="http://schemas.openxmlformats.org/drawingml/2006/picture">
+                    <pic:pic xmlns:pic="http://schemas.openxmlformats.org/drawingml/2006/picture">
+                      <pic:nvPicPr>
+                        <pic:cNvPr id="0" name="Picture 31"/>
+                        <pic:cNvPicPr>
+                          <a:picLocks noChangeAspect="1" noChangeArrowheads="1"/>
+                        </pic:cNvPicPr>
+                      </pic:nvPicPr>
+                      <pic:blipFill rotWithShape="1">
+                        <a:blip r:embed="rId1">
+                          <a:extLst>
+                            <a:ext uri="{28A0092B-C50C-407E-A947-70E740481C1C}">
+                              <a14:useLocalDpi xmlns:a14="http://schemas.microsoft.com/office/drawing/2010/main" val="0"/>
+                            </a:ext>
+                          </a:extLst>
+                        </a:blip>
+                        <a:srcRect t="11814" b="9434"/>
+                        <a:stretch/>
+                      </pic:blipFill>
+                      <pic:spPr bwMode="auto">
+                        <a:xfrm>
+                          <a:off x="0" y="0"/>
+                          <a:ext cx="1743710" cy="477078"/>
+                        </a:xfrm>
+                        <a:prstGeom prst="rect">
+                          <a:avLst/>
+                        </a:prstGeom>
+                        <a:noFill/>
+                        <a:ln>
+                          <a:noFill/>
+                        </a:ln>
+                        <a:extLst>
+                          <a:ext uri="{53640926-AAD7-44D8-BBD7-CCE9431645EC}">
+                            <a14:shadowObscured xmlns:a14="http://schemas.microsoft.com/office/drawing/2010/main"/>
+                          </a:ext>
+                        </a:extLst>
+                      </pic:spPr>
+                    </pic:pic>
+                  </a:graphicData>
+                </a:graphic>
+              </wp:inline>
+            </w:drawing>
+          </w:r>
+        </w:p>
+      </w:tc>
+      <w:tc>
+        <w:tcPr>
+          <w:tcW w:w="6926" w:type="dxa"/>
+          <w:gridSpan w:val="2"/>
+          <w:shd w:val="clear" w:color="auto" w:fill="FFFFFF"/>
+        </w:tcPr>
+        <w:p>
+          <w:pPr>
+            <w:spacing w:line="276" w:lineRule="auto"/>
+            <w:rPr>
+              <w:rFonts w:eastAsia="Calibri"/>
+            </w:rPr>
+          </w:pPr>
+          <w:r>
+            <w:rPr>
+              <w:rFonts w:eastAsia="Calibri"/>
+            </w:rPr>
+            <w:t xml:space="preserve">Title: Form, </w:t>
+          </w:r>
+          <w:r>
+            <w:rPr>
+              <w:rFonts w:eastAsia="Calibri"/>
+            </w:rPr>
+            <w:t xml:space="preserve">Product </w:t>
+          </w:r>
+          <w:r>
+            <w:rPr>
+              <w:rFonts w:eastAsia="Calibri"/>
+            </w:rPr>
+            <w:t xml:space="preserve">Distribution </w:t>
+          </w:r>
+          <w:r>
+            <w:rPr>
+              <w:rFonts w:eastAsia="Calibri"/>
+            </w:rPr>
+            <w:t>(Ship) Request</w:t>
+          </w:r>
+        </w:p>
+      </w:tc>
+    </w:tr>
+    <w:tr>
+      <w:trPr>
+        <w:trHeight w:val="347"/>
+      </w:trPr>
+      <w:tc>
+        <w:tcPr>
+          <w:tcW w:w="3941" w:type="dxa"/>
+          <w:vMerge/>
+        </w:tcPr>
+        <w:p>
+          <w:pPr>
+            <w:spacing w:line="276" w:lineRule="auto"/>
+            <w:rPr>
+              <w:rFonts w:ascii="Calibri" w:eastAsia="Calibri" w:hAnsi="Calibri"/>
+              <w:noProof/>
+              <w:szCs w:val="22"/>
+            </w:rPr>
+          </w:pPr>
+        </w:p>
+      </w:tc>
+      <w:tc>
+        <w:tcPr>
+          <w:tcW w:w="2947" w:type="dxa"/>
+          <w:shd w:val="clear" w:color="auto" w:fill="FFFFFF"/>
+        </w:tcPr>
+        <w:p>
+          <w:pPr>
+            <w:spacing w:line="276" w:lineRule="auto"/>
+            <w:rPr>
+              <w:rFonts w:eastAsia="Calibri"/>
+            </w:rPr>
+          </w:pPr>
+          <w:r>
+            <w:rPr>
+              <w:rFonts w:eastAsia="Calibri"/>
+            </w:rPr>
+            <w:t xml:space="preserve">Document Number: </w:t>
+          </w:r>
+        </w:p>
+        <w:p>
+          <w:pPr>
+            <w:spacing w:line="276" w:lineRule="auto"/>
+            <w:rPr>
+              <w:rFonts w:eastAsia="Calibri"/>
+            </w:rPr>
+          </w:pPr>
+          <w:r>
+            <w:rPr>
+              <w:rFonts w:eastAsia="Calibri"/>
+            </w:rPr>
+            <w:t>730-00</w:t>
+          </w:r>
+          <w:r>
+            <w:rPr>
+              <w:rFonts w:eastAsia="Calibri"/>
+            </w:rPr>
+            <w:t>106</w:t>
+          </w:r>
+        </w:p>
+      </w:tc>
+      <w:tc>
+        <w:tcPr>
+          <w:tcW w:w="3979" w:type="dxa"/>
+          <w:shd w:val="clear" w:color="auto" w:fill="FFFFFF"/>
+        </w:tcPr>
+        <w:p>
+          <w:pPr>
+            <w:spacing w:line="276" w:lineRule="auto"/>
+            <w:rPr>
+              <w:rFonts w:eastAsia="Calibri"/>
+            </w:rPr>
+          </w:pPr>
+          <w:r>
+            <w:rPr>
+              <w:rFonts w:eastAsia="Calibri"/>
+            </w:rPr>
+            <w:t xml:space="preserve">Revision Level: </w:t>
+          </w:r>
+        </w:p>
+        <w:p>
+          <w:pPr>
+            <w:spacing w:line="276" w:lineRule="auto"/>
+            <w:rPr>
+              <w:rFonts w:eastAsia="Calibri"/>
+            </w:rPr>
+          </w:pPr>
+          <w:r>
+            <w:rPr>
+              <w:rFonts w:eastAsia="Calibri"/>
+            </w:rPr>
+            <w:t>B</w:t>
           </w:r>
         </w:p>
       </w:tc>
@@ -6030,6 +6661,17 @@
     <w:semiHidden/>
     <w:rsid w:val="007B3995"/>
   </w:style>
+  <w:style w:type="paragraph" w:styleId="ListParagraph">
+    <w:name w:val="List Paragraph"/>
+    <w:basedOn w:val="Normal"/>
+    <w:uiPriority w:val="34"/>
+    <w:qFormat/>
+    <w:rsid w:val="00591819"/>
+    <w:pPr>
+      <w:ind w:left="720"/>
+      <w:contextualSpacing/>
+    </w:pPr>
+  </w:style>
 </w:styles>
 </file>
 

</xml_diff>

<commit_message>
Merged in ESSW-694 (pull request #134)
ESSW-694: updated field in PDR to use date_requested instead of today field

* ESSW-694: updated field in PDR to use date_requested instead of today field
</commit_message>
<xml_diff>
--- a/user_manager/templates/PRD_template.docx
+++ b/user_manager/templates/PRD_template.docx
@@ -307,15 +307,17 @@
               </w:rPr>
               <w:t>{{</w:t>
             </w:r>
-            <w:r>
-              <w:rPr>
-                <w:rFonts w:ascii="Verdana" w:hAnsi="Verdana" w:cs="Arial"/>
-                <w:bCs/>
-                <w:sz w:val="16"/>
-                <w:szCs w:val="16"/>
-              </w:rPr>
-              <w:t>today</w:t>
-            </w:r>
+            <w:proofErr w:type="spellStart"/>
+            <w:r>
+              <w:rPr>
+                <w:rFonts w:ascii="Verdana" w:hAnsi="Verdana" w:cs="Arial"/>
+                <w:bCs/>
+                <w:sz w:val="16"/>
+                <w:szCs w:val="16"/>
+              </w:rPr>
+              <w:t>date_requested</w:t>
+            </w:r>
+            <w:proofErr w:type="spellEnd"/>
             <w:r>
               <w:rPr>
                 <w:rFonts w:ascii="Verdana" w:hAnsi="Verdana" w:cs="Arial"/>
@@ -885,7 +887,31 @@
                 <w:sz w:val="16"/>
                 <w:szCs w:val="16"/>
               </w:rPr>
-              <w:t xml:space="preserve">(if yes, </w:t>
+              <w:t>(</w:t>
+            </w:r>
+            <w:proofErr w:type="gramStart"/>
+            <w:r>
+              <w:rPr>
+                <w:rFonts w:ascii="Verdana" w:hAnsi="Verdana" w:cs="Arial"/>
+                <w:bCs/>
+                <w:i/>
+                <w:iCs/>
+                <w:sz w:val="16"/>
+                <w:szCs w:val="16"/>
+              </w:rPr>
+              <w:t>if</w:t>
+            </w:r>
+            <w:proofErr w:type="gramEnd"/>
+            <w:r>
+              <w:rPr>
+                <w:rFonts w:ascii="Verdana" w:hAnsi="Verdana" w:cs="Arial"/>
+                <w:bCs/>
+                <w:i/>
+                <w:iCs/>
+                <w:sz w:val="16"/>
+                <w:szCs w:val="16"/>
+              </w:rPr>
+              <w:t xml:space="preserve"> yes, </w:t>
             </w:r>
             <w:r>
               <w:rPr>
@@ -1593,16 +1619,36 @@
                 <w:sz w:val="16"/>
                 <w:szCs w:val="16"/>
               </w:rPr>
-              <w:t>(Completed by Shipping)</w:t>
-            </w:r>
-            <w:r>
-              <w:rPr>
-                <w:rFonts w:ascii="Verdana" w:hAnsi="Verdana" w:cs="Arial"/>
-                <w:b/>
-                <w:sz w:val="16"/>
-                <w:szCs w:val="16"/>
-              </w:rPr>
-              <w:t xml:space="preserve">                </w:t>
+              <w:t xml:space="preserve">(Completed by </w:t>
+            </w:r>
+            <w:proofErr w:type="gramStart"/>
+            <w:r>
+              <w:rPr>
+                <w:rFonts w:ascii="Verdana" w:hAnsi="Verdana" w:cs="Arial"/>
+                <w:bCs/>
+                <w:sz w:val="16"/>
+                <w:szCs w:val="16"/>
+              </w:rPr>
+              <w:t>Shipping)</w:t>
+            </w:r>
+            <w:r>
+              <w:rPr>
+                <w:rFonts w:ascii="Verdana" w:hAnsi="Verdana" w:cs="Arial"/>
+                <w:b/>
+                <w:sz w:val="16"/>
+                <w:szCs w:val="16"/>
+              </w:rPr>
+              <w:t xml:space="preserve">   </w:t>
+            </w:r>
+            <w:proofErr w:type="gramEnd"/>
+            <w:r>
+              <w:rPr>
+                <w:rFonts w:ascii="Verdana" w:hAnsi="Verdana" w:cs="Arial"/>
+                <w:b/>
+                <w:sz w:val="16"/>
+                <w:szCs w:val="16"/>
+              </w:rPr>
+              <w:t xml:space="preserve">             </w:t>
             </w:r>
           </w:p>
         </w:tc>
@@ -2864,6 +2910,7 @@
                 <w:szCs w:val="16"/>
               </w:rPr>
             </w:pPr>
+            <w:proofErr w:type="gramStart"/>
             <w:r>
               <w:rPr>
                 <w:rFonts w:ascii="Verdana" w:hAnsi="Verdana" w:cs="Arial"/>
@@ -2881,7 +2928,18 @@
                 <w:szCs w:val="16"/>
                 <w:lang w:val="es-ES"/>
               </w:rPr>
-              <w:t xml:space="preserve"> placement_accessory</w:t>
+              <w:t xml:space="preserve"> placement</w:t>
+            </w:r>
+            <w:proofErr w:type="gramEnd"/>
+            <w:r>
+              <w:rPr>
+                <w:rFonts w:ascii="Verdana" w:hAnsi="Verdana" w:cs="Arial"/>
+                <w:bCs/>
+                <w:sz w:val="16"/>
+                <w:szCs w:val="16"/>
+                <w:lang w:val="es-ES"/>
+              </w:rPr>
+              <w:t>_accessory</w:t>
             </w:r>
             <w:r>
               <w:rPr>
@@ -3734,7 +3792,27 @@
                 <w:sz w:val="18"/>
                 <w:szCs w:val="18"/>
               </w:rPr>
-              <w:t xml:space="preserve"> First AM (8 AM)                </w:t>
+              <w:t xml:space="preserve"> First AM (8 </w:t>
+            </w:r>
+            <w:proofErr w:type="gramStart"/>
+            <w:r>
+              <w:rPr>
+                <w:rFonts w:ascii="Verdana" w:hAnsi="Verdana" w:cs="Arial"/>
+                <w:b/>
+                <w:sz w:val="18"/>
+                <w:szCs w:val="18"/>
+              </w:rPr>
+              <w:t xml:space="preserve">AM)   </w:t>
+            </w:r>
+            <w:proofErr w:type="gramEnd"/>
+            <w:r>
+              <w:rPr>
+                <w:rFonts w:ascii="Verdana" w:hAnsi="Verdana" w:cs="Arial"/>
+                <w:b/>
+                <w:sz w:val="18"/>
+                <w:szCs w:val="18"/>
+              </w:rPr>
+              <w:t xml:space="preserve">             </w:t>
             </w:r>
           </w:p>
         </w:tc>

</xml_diff>